<commit_message>
Upload Slide & BaoCao
</commit_message>
<xml_diff>
--- a/BaoCaoNhom25.docx
+++ b/BaoCaoNhom25.docx
@@ -1,6 +1,6 @@
 
 <file path=word/document.xml><?xml version="1.0" encoding="utf-8"?>
-<w:document xmlns:wpc="http://schemas.microsoft.com/office/word/2010/wordprocessingCanvas" xmlns:cx="http://schemas.microsoft.com/office/drawing/2014/chartex" xmlns:cx1="http://schemas.microsoft.com/office/drawing/2015/9/8/chartex" xmlns:cx2="http://schemas.microsoft.com/office/drawing/2015/10/21/chartex" xmlns:cx3="http://schemas.microsoft.com/office/drawing/2016/5/9/chartex" xmlns:cx4="http://schemas.microsoft.com/office/drawing/2016/5/10/chartex" xmlns:cx5="http://schemas.microsoft.com/office/drawing/2016/5/11/chartex" xmlns:cx6="http://schemas.microsoft.com/office/drawing/2016/5/12/chartex" xmlns:cx7="http://schemas.microsoft.com/office/drawing/2016/5/13/chartex" xmlns:cx8="http://schemas.microsoft.com/office/drawing/2016/5/14/chartex" xmlns:mc="http://schemas.openxmlformats.org/markup-compatibility/2006" xmlns:aink="http://schemas.microsoft.com/office/drawing/2016/ink" xmlns:am3d="http://schemas.microsoft.com/office/drawing/2017/model3d" xmlns:o="urn:schemas-microsoft-com:office:office" xmlns:oel="http://schemas.microsoft.com/office/2019/extlst" xmlns:r="http://schemas.openxmlformats.org/officeDocument/2006/relationships" xmlns:m="http://schemas.openxmlformats.org/officeDocument/2006/math" xmlns:v="urn:schemas-microsoft-com:vml" xmlns:wp14="http://schemas.microsoft.com/office/word/2010/wordprocessingDrawing" xmlns:wp="http://schemas.openxmlformats.org/drawingml/2006/wordprocessingDrawing" xmlns:w10="urn:schemas-microsoft-com:office:word" xmlns:w="http://schemas.openxmlformats.org/wordprocessingml/2006/main" xmlns:w14="http://schemas.microsoft.com/office/word/2010/wordml" xmlns:w15="http://schemas.microsoft.com/office/word/2012/wordml" xmlns:w16cex="http://schemas.microsoft.com/office/word/2018/wordml/cex" xmlns:w16cid="http://schemas.microsoft.com/office/word/2016/wordml/cid" xmlns:w16="http://schemas.microsoft.com/office/word/2018/wordml" xmlns:w16du="http://schemas.microsoft.com/office/word/2023/wordml/word16du" xmlns:w16sdtdh="http://schemas.microsoft.com/office/word/2020/wordml/sdtdatahash" xmlns:w16sdtfl="http://schemas.microsoft.com/office/word/2024/wordml/sdtformatlock" xmlns:w16se="http://schemas.microsoft.com/office/word/2015/wordml/symex" xmlns:wpg="http://schemas.microsoft.com/office/word/2010/wordprocessingGroup" xmlns:wpi="http://schemas.microsoft.com/office/word/2010/wordprocessingInk" xmlns:wne="http://schemas.microsoft.com/office/word/2006/wordml" xmlns:wps="http://schemas.microsoft.com/office/word/2010/wordprocessingShape" mc:Ignorable="w14 w15 w16se w16cid w16 w16cex w16sdtdh w16sdtfl w16du wp14">
+<w:document xmlns:wpc="http://schemas.microsoft.com/office/word/2010/wordprocessingCanvas" xmlns:cx="http://schemas.microsoft.com/office/drawing/2014/chartex" xmlns:cx1="http://schemas.microsoft.com/office/drawing/2015/9/8/chartex" xmlns:cx2="http://schemas.microsoft.com/office/drawing/2015/10/21/chartex" xmlns:cx3="http://schemas.microsoft.com/office/drawing/2016/5/9/chartex" xmlns:cx4="http://schemas.microsoft.com/office/drawing/2016/5/10/chartex" xmlns:cx5="http://schemas.microsoft.com/office/drawing/2016/5/11/chartex" xmlns:cx6="http://schemas.microsoft.com/office/drawing/2016/5/12/chartex" xmlns:cx7="http://schemas.microsoft.com/office/drawing/2016/5/13/chartex" xmlns:cx8="http://schemas.microsoft.com/office/drawing/2016/5/14/chartex" xmlns:mc="http://schemas.openxmlformats.org/markup-compatibility/2006" xmlns:aink="http://schemas.microsoft.com/office/drawing/2016/ink" xmlns:am3d="http://schemas.microsoft.com/office/drawing/2017/model3d" xmlns:o="urn:schemas-microsoft-com:office:office" xmlns:oel="http://schemas.microsoft.com/office/2019/extlst" xmlns:r="http://schemas.openxmlformats.org/officeDocument/2006/relationships" xmlns:m="http://schemas.openxmlformats.org/officeDocument/2006/math" xmlns:v="urn:schemas-microsoft-com:vml" xmlns:wp14="http://schemas.microsoft.com/office/word/2010/wordprocessingDrawing" xmlns:wp="http://schemas.openxmlformats.org/drawingml/2006/wordprocessingDrawing" xmlns:w10="urn:schemas-microsoft-com:office:word" xmlns:w="http://schemas.openxmlformats.org/wordprocessingml/2006/main" xmlns:w14="http://schemas.microsoft.com/office/word/2010/wordml" xmlns:w15="http://schemas.microsoft.com/office/word/2012/wordml" xmlns:w16cex="http://schemas.microsoft.com/office/word/2018/wordml/cex" xmlns:w16cid="http://schemas.microsoft.com/office/word/2016/wordml/cid" xmlns:w16="http://schemas.microsoft.com/office/word/2018/wordml" xmlns:w16sdtdh="http://schemas.microsoft.com/office/word/2020/wordml/sdtdatahash" xmlns:w16se="http://schemas.microsoft.com/office/word/2015/wordml/symex" xmlns:wpg="http://schemas.microsoft.com/office/word/2010/wordprocessingGroup" xmlns:wpi="http://schemas.microsoft.com/office/word/2010/wordprocessingInk" xmlns:wne="http://schemas.microsoft.com/office/word/2006/wordml" xmlns:wps="http://schemas.microsoft.com/office/word/2010/wordprocessingShape" mc:Ignorable="w14 w15 w16se w16cid w16 w16cex w16sdtdh wp14">
   <w:body>
     <w:p>
       <w:pPr>
@@ -187,7 +187,7 @@
               </wp:anchor>
             </w:drawing>
           </mc:Choice>
-          <mc:Fallback>
+          <mc:Fallback xmlns:w16sdtfl="http://schemas.microsoft.com/office/word/2024/wordml/sdtformatlock" xmlns:w16du="http://schemas.microsoft.com/office/word/2023/wordml/word16du">
             <w:pict>
               <v:shapetype w14:anchorId="06C521F5" id="_x0000_t32" coordsize="21600,21600" o:spt="32" o:oned="t" path="m,l21600,21600e" filled="f">
                 <v:path arrowok="t" fillok="f" o:connecttype="none"/>
@@ -284,174 +284,8 @@
           <w:sz w:val="40"/>
           <w:szCs w:val="40"/>
         </w:rPr>
-        <w:t xml:space="preserve">Báo </w:t>
-      </w:r>
-      <w:proofErr w:type="spellStart"/>
-      <w:r>
-        <w:rPr>
-          <w:rFonts w:cs="Times New Roman"/>
-          <w:b/>
-          <w:bCs/>
-          <w:sz w:val="40"/>
-          <w:szCs w:val="40"/>
-        </w:rPr>
-        <w:t>cáo</w:t>
-      </w:r>
-      <w:proofErr w:type="spellEnd"/>
-      <w:r>
-        <w:rPr>
-          <w:rFonts w:cs="Times New Roman"/>
-          <w:b/>
-          <w:bCs/>
-          <w:sz w:val="40"/>
-          <w:szCs w:val="40"/>
-        </w:rPr>
-        <w:t xml:space="preserve"> </w:t>
-      </w:r>
-      <w:proofErr w:type="spellStart"/>
-      <w:r>
-        <w:rPr>
-          <w:rFonts w:cs="Times New Roman"/>
-          <w:b/>
-          <w:bCs/>
-          <w:sz w:val="40"/>
-          <w:szCs w:val="40"/>
-        </w:rPr>
-        <w:t>bài</w:t>
-      </w:r>
-      <w:proofErr w:type="spellEnd"/>
-      <w:r>
-        <w:rPr>
-          <w:rFonts w:cs="Times New Roman"/>
-          <w:b/>
-          <w:bCs/>
-          <w:sz w:val="40"/>
-          <w:szCs w:val="40"/>
-        </w:rPr>
-        <w:t xml:space="preserve"> </w:t>
-      </w:r>
-      <w:proofErr w:type="spellStart"/>
-      <w:r>
-        <w:rPr>
-          <w:rFonts w:cs="Times New Roman"/>
-          <w:b/>
-          <w:bCs/>
-          <w:sz w:val="40"/>
-          <w:szCs w:val="40"/>
-        </w:rPr>
-        <w:t>tập</w:t>
-      </w:r>
-      <w:proofErr w:type="spellEnd"/>
-      <w:r>
-        <w:rPr>
-          <w:rFonts w:cs="Times New Roman"/>
-          <w:b/>
-          <w:bCs/>
-          <w:sz w:val="40"/>
-          <w:szCs w:val="40"/>
-        </w:rPr>
-        <w:t xml:space="preserve"> </w:t>
-      </w:r>
-      <w:proofErr w:type="spellStart"/>
-      <w:r>
-        <w:rPr>
-          <w:rFonts w:cs="Times New Roman"/>
-          <w:b/>
-          <w:bCs/>
-          <w:sz w:val="40"/>
-          <w:szCs w:val="40"/>
-        </w:rPr>
-        <w:t>lớn</w:t>
-      </w:r>
-      <w:proofErr w:type="spellEnd"/>
-      <w:r>
-        <w:rPr>
-          <w:rFonts w:cs="Times New Roman"/>
-          <w:b/>
-          <w:bCs/>
-          <w:sz w:val="40"/>
-          <w:szCs w:val="40"/>
-        </w:rPr>
-        <w:t xml:space="preserve"> </w:t>
-      </w:r>
-      <w:proofErr w:type="spellStart"/>
-      <w:r>
-        <w:rPr>
-          <w:rFonts w:cs="Times New Roman"/>
-          <w:b/>
-          <w:bCs/>
-          <w:sz w:val="40"/>
-          <w:szCs w:val="40"/>
-        </w:rPr>
-        <w:t>môn</w:t>
-      </w:r>
-      <w:proofErr w:type="spellEnd"/>
-      <w:r>
-        <w:rPr>
-          <w:rFonts w:cs="Times New Roman"/>
-          <w:b/>
-          <w:bCs/>
-          <w:sz w:val="40"/>
-          <w:szCs w:val="40"/>
-        </w:rPr>
-        <w:t xml:space="preserve"> </w:t>
-      </w:r>
-      <w:proofErr w:type="spellStart"/>
-      <w:r>
-        <w:rPr>
-          <w:rFonts w:cs="Times New Roman"/>
-          <w:b/>
-          <w:bCs/>
-          <w:sz w:val="40"/>
-          <w:szCs w:val="40"/>
-        </w:rPr>
-        <w:t>Xử</w:t>
-      </w:r>
-      <w:proofErr w:type="spellEnd"/>
-      <w:r>
-        <w:rPr>
-          <w:rFonts w:cs="Times New Roman"/>
-          <w:b/>
-          <w:bCs/>
-          <w:sz w:val="40"/>
-          <w:szCs w:val="40"/>
-        </w:rPr>
-        <w:t xml:space="preserve"> </w:t>
-      </w:r>
-      <w:proofErr w:type="spellStart"/>
-      <w:r>
-        <w:rPr>
-          <w:rFonts w:cs="Times New Roman"/>
-          <w:b/>
-          <w:bCs/>
-          <w:sz w:val="40"/>
-          <w:szCs w:val="40"/>
-        </w:rPr>
-        <w:t>lý</w:t>
-      </w:r>
-      <w:proofErr w:type="spellEnd"/>
-      <w:r>
-        <w:rPr>
-          <w:rFonts w:cs="Times New Roman"/>
-          <w:b/>
-          <w:bCs/>
-          <w:sz w:val="40"/>
-          <w:szCs w:val="40"/>
-        </w:rPr>
-        <w:t xml:space="preserve"> </w:t>
-      </w:r>
-      <w:proofErr w:type="spellStart"/>
-      <w:r>
-        <w:rPr>
-          <w:rFonts w:cs="Times New Roman"/>
-          <w:b/>
-          <w:bCs/>
-          <w:sz w:val="40"/>
-          <w:szCs w:val="40"/>
-        </w:rPr>
-        <w:t>ảnh</w:t>
-      </w:r>
-      <w:proofErr w:type="spellEnd"/>
+        <w:t>Báo cáo bài tập lớn môn Xử lý ảnh</w:t>
+      </w:r>
     </w:p>
     <w:p>
       <w:pPr>
@@ -464,7 +298,6 @@
           <w:szCs w:val="32"/>
         </w:rPr>
       </w:pPr>
-      <w:proofErr w:type="spellStart"/>
       <w:r>
         <w:rPr>
           <w:rFonts w:cs="Times New Roman"/>
@@ -473,216 +306,7 @@
           <w:sz w:val="32"/>
           <w:szCs w:val="32"/>
         </w:rPr>
-        <w:t>Đề</w:t>
-      </w:r>
-      <w:proofErr w:type="spellEnd"/>
-      <w:r>
-        <w:rPr>
-          <w:rFonts w:cs="Times New Roman"/>
-          <w:b/>
-          <w:bCs/>
-          <w:sz w:val="32"/>
-          <w:szCs w:val="32"/>
-        </w:rPr>
-        <w:t xml:space="preserve"> </w:t>
-      </w:r>
-      <w:proofErr w:type="spellStart"/>
-      <w:r>
-        <w:rPr>
-          <w:rFonts w:cs="Times New Roman"/>
-          <w:b/>
-          <w:bCs/>
-          <w:sz w:val="32"/>
-          <w:szCs w:val="32"/>
-        </w:rPr>
-        <w:t>tài</w:t>
-      </w:r>
-      <w:proofErr w:type="spellEnd"/>
-      <w:r>
-        <w:rPr>
-          <w:rFonts w:cs="Times New Roman"/>
-          <w:b/>
-          <w:bCs/>
-          <w:sz w:val="32"/>
-          <w:szCs w:val="32"/>
-        </w:rPr>
-        <w:t xml:space="preserve">: </w:t>
-      </w:r>
-      <w:proofErr w:type="spellStart"/>
-      <w:r>
-        <w:rPr>
-          <w:rFonts w:cs="Times New Roman"/>
-          <w:b/>
-          <w:bCs/>
-          <w:sz w:val="32"/>
-          <w:szCs w:val="32"/>
-        </w:rPr>
-        <w:t>Ghép</w:t>
-      </w:r>
-      <w:proofErr w:type="spellEnd"/>
-      <w:r>
-        <w:rPr>
-          <w:rFonts w:cs="Times New Roman"/>
-          <w:b/>
-          <w:bCs/>
-          <w:sz w:val="32"/>
-          <w:szCs w:val="32"/>
-        </w:rPr>
-        <w:t xml:space="preserve"> </w:t>
-      </w:r>
-      <w:proofErr w:type="spellStart"/>
-      <w:r>
-        <w:rPr>
-          <w:rFonts w:cs="Times New Roman"/>
-          <w:b/>
-          <w:bCs/>
-          <w:sz w:val="32"/>
-          <w:szCs w:val="32"/>
-        </w:rPr>
-        <w:t>ảnh</w:t>
-      </w:r>
-      <w:proofErr w:type="spellEnd"/>
-      <w:r>
-        <w:rPr>
-          <w:rFonts w:cs="Times New Roman"/>
-          <w:b/>
-          <w:bCs/>
-          <w:sz w:val="32"/>
-          <w:szCs w:val="32"/>
-        </w:rPr>
-        <w:t xml:space="preserve"> Panorama </w:t>
-      </w:r>
-      <w:proofErr w:type="spellStart"/>
-      <w:r>
-        <w:rPr>
-          <w:rFonts w:cs="Times New Roman"/>
-          <w:b/>
-          <w:bCs/>
-          <w:sz w:val="32"/>
-          <w:szCs w:val="32"/>
-        </w:rPr>
-        <w:t>tự</w:t>
-      </w:r>
-      <w:proofErr w:type="spellEnd"/>
-      <w:r>
-        <w:rPr>
-          <w:rFonts w:cs="Times New Roman"/>
-          <w:b/>
-          <w:bCs/>
-          <w:sz w:val="32"/>
-          <w:szCs w:val="32"/>
-        </w:rPr>
-        <w:t xml:space="preserve"> </w:t>
-      </w:r>
-      <w:proofErr w:type="spellStart"/>
-      <w:r>
-        <w:rPr>
-          <w:rFonts w:cs="Times New Roman"/>
-          <w:b/>
-          <w:bCs/>
-          <w:sz w:val="32"/>
-          <w:szCs w:val="32"/>
-        </w:rPr>
-        <w:t>động</w:t>
-      </w:r>
-      <w:proofErr w:type="spellEnd"/>
-      <w:r>
-        <w:rPr>
-          <w:rFonts w:cs="Times New Roman"/>
-          <w:b/>
-          <w:bCs/>
-          <w:sz w:val="32"/>
-          <w:szCs w:val="32"/>
-        </w:rPr>
-        <w:t xml:space="preserve"> </w:t>
-      </w:r>
-      <w:proofErr w:type="spellStart"/>
-      <w:r>
-        <w:rPr>
-          <w:rFonts w:cs="Times New Roman"/>
-          <w:b/>
-          <w:bCs/>
-          <w:sz w:val="32"/>
-          <w:szCs w:val="32"/>
-        </w:rPr>
-        <w:t>sử</w:t>
-      </w:r>
-      <w:proofErr w:type="spellEnd"/>
-      <w:r>
-        <w:rPr>
-          <w:rFonts w:cs="Times New Roman"/>
-          <w:b/>
-          <w:bCs/>
-          <w:sz w:val="32"/>
-          <w:szCs w:val="32"/>
-        </w:rPr>
-        <w:t xml:space="preserve"> </w:t>
-      </w:r>
-      <w:proofErr w:type="spellStart"/>
-      <w:r>
-        <w:rPr>
-          <w:rFonts w:cs="Times New Roman"/>
-          <w:b/>
-          <w:bCs/>
-          <w:sz w:val="32"/>
-          <w:szCs w:val="32"/>
-        </w:rPr>
-        <w:t>dụng</w:t>
-      </w:r>
-      <w:proofErr w:type="spellEnd"/>
-      <w:r>
-        <w:rPr>
-          <w:rFonts w:cs="Times New Roman"/>
-          <w:b/>
-          <w:bCs/>
-          <w:sz w:val="32"/>
-          <w:szCs w:val="32"/>
-        </w:rPr>
-        <w:t xml:space="preserve"> </w:t>
-      </w:r>
-      <w:proofErr w:type="spellStart"/>
-      <w:r>
-        <w:rPr>
-          <w:rFonts w:cs="Times New Roman"/>
-          <w:b/>
-          <w:bCs/>
-          <w:sz w:val="32"/>
-          <w:szCs w:val="32"/>
-        </w:rPr>
-        <w:t>thuật</w:t>
-      </w:r>
-      <w:proofErr w:type="spellEnd"/>
-      <w:r>
-        <w:rPr>
-          <w:rFonts w:cs="Times New Roman"/>
-          <w:b/>
-          <w:bCs/>
-          <w:sz w:val="32"/>
-          <w:szCs w:val="32"/>
-        </w:rPr>
-        <w:t xml:space="preserve"> </w:t>
-      </w:r>
-      <w:proofErr w:type="spellStart"/>
-      <w:r>
-        <w:rPr>
-          <w:rFonts w:cs="Times New Roman"/>
-          <w:b/>
-          <w:bCs/>
-          <w:sz w:val="32"/>
-          <w:szCs w:val="32"/>
-        </w:rPr>
-        <w:t>toán</w:t>
-      </w:r>
-      <w:proofErr w:type="spellEnd"/>
-      <w:r>
-        <w:rPr>
-          <w:rFonts w:cs="Times New Roman"/>
-          <w:b/>
-          <w:bCs/>
-          <w:sz w:val="32"/>
-          <w:szCs w:val="32"/>
-        </w:rPr>
-        <w:t xml:space="preserve"> SIFT</w:t>
+        <w:t>Đề tài: Ghép ảnh Panorama tự động sử dụng thuật toán SIFT</w:t>
       </w:r>
     </w:p>
     <w:p>
@@ -734,41 +358,13 @@
                 <w:bCs/>
               </w:rPr>
             </w:pPr>
-            <w:proofErr w:type="spellStart"/>
             <w:r>
               <w:rPr>
                 <w:rFonts w:cs="Times New Roman"/>
                 <w:b/>
                 <w:bCs/>
               </w:rPr>
-              <w:t>Giảng</w:t>
-            </w:r>
-            <w:proofErr w:type="spellEnd"/>
-            <w:r>
-              <w:rPr>
-                <w:rFonts w:cs="Times New Roman"/>
-                <w:b/>
-                <w:bCs/>
-              </w:rPr>
-              <w:t xml:space="preserve"> </w:t>
-            </w:r>
-            <w:proofErr w:type="spellStart"/>
-            <w:r>
-              <w:rPr>
-                <w:rFonts w:cs="Times New Roman"/>
-                <w:b/>
-                <w:bCs/>
-              </w:rPr>
-              <w:t>viên</w:t>
-            </w:r>
-            <w:proofErr w:type="spellEnd"/>
-            <w:r>
-              <w:rPr>
-                <w:rFonts w:cs="Times New Roman"/>
-                <w:b/>
-                <w:bCs/>
-              </w:rPr>
-              <w:t>:</w:t>
+              <w:t>Giảng viên:</w:t>
             </w:r>
           </w:p>
         </w:tc>
@@ -812,41 +408,13 @@
                 <w:bCs/>
               </w:rPr>
             </w:pPr>
-            <w:proofErr w:type="spellStart"/>
             <w:r>
               <w:rPr>
                 <w:rFonts w:cs="Times New Roman"/>
                 <w:b/>
                 <w:bCs/>
               </w:rPr>
-              <w:t>Nhóm</w:t>
-            </w:r>
-            <w:proofErr w:type="spellEnd"/>
-            <w:r>
-              <w:rPr>
-                <w:rFonts w:cs="Times New Roman"/>
-                <w:b/>
-                <w:bCs/>
-              </w:rPr>
-              <w:t xml:space="preserve"> </w:t>
-            </w:r>
-            <w:proofErr w:type="spellStart"/>
-            <w:r>
-              <w:rPr>
-                <w:rFonts w:cs="Times New Roman"/>
-                <w:b/>
-                <w:bCs/>
-              </w:rPr>
-              <w:t>lớp</w:t>
-            </w:r>
-            <w:proofErr w:type="spellEnd"/>
-            <w:r>
-              <w:rPr>
-                <w:rFonts w:cs="Times New Roman"/>
-                <w:b/>
-                <w:bCs/>
-              </w:rPr>
-              <w:t>:</w:t>
+              <w:t>Nhóm lớp:</w:t>
             </w:r>
           </w:p>
         </w:tc>
@@ -890,59 +458,13 @@
                 <w:bCs/>
               </w:rPr>
             </w:pPr>
-            <w:proofErr w:type="spellStart"/>
             <w:r>
               <w:rPr>
                 <w:rFonts w:cs="Times New Roman"/>
                 <w:b/>
                 <w:bCs/>
               </w:rPr>
-              <w:t>Nhóm</w:t>
-            </w:r>
-            <w:proofErr w:type="spellEnd"/>
-            <w:r>
-              <w:rPr>
-                <w:rFonts w:cs="Times New Roman"/>
-                <w:b/>
-                <w:bCs/>
-              </w:rPr>
-              <w:t xml:space="preserve"> </w:t>
-            </w:r>
-            <w:proofErr w:type="spellStart"/>
-            <w:r>
-              <w:rPr>
-                <w:rFonts w:cs="Times New Roman"/>
-                <w:b/>
-                <w:bCs/>
-              </w:rPr>
-              <w:t>bài</w:t>
-            </w:r>
-            <w:proofErr w:type="spellEnd"/>
-            <w:r>
-              <w:rPr>
-                <w:rFonts w:cs="Times New Roman"/>
-                <w:b/>
-                <w:bCs/>
-              </w:rPr>
-              <w:t xml:space="preserve"> </w:t>
-            </w:r>
-            <w:proofErr w:type="spellStart"/>
-            <w:r>
-              <w:rPr>
-                <w:rFonts w:cs="Times New Roman"/>
-                <w:b/>
-                <w:bCs/>
-              </w:rPr>
-              <w:t>tập</w:t>
-            </w:r>
-            <w:proofErr w:type="spellEnd"/>
-            <w:r>
-              <w:rPr>
-                <w:rFonts w:cs="Times New Roman"/>
-                <w:b/>
-                <w:bCs/>
-              </w:rPr>
-              <w:t>:</w:t>
+              <w:t>Nhóm bài tập:</w:t>
             </w:r>
           </w:p>
         </w:tc>
@@ -992,25 +514,7 @@
                 <w:b/>
                 <w:bCs/>
               </w:rPr>
-              <w:t xml:space="preserve">Thành </w:t>
-            </w:r>
-            <w:proofErr w:type="spellStart"/>
-            <w:r>
-              <w:rPr>
-                <w:rFonts w:cs="Times New Roman"/>
-                <w:b/>
-                <w:bCs/>
-              </w:rPr>
-              <w:t>viên</w:t>
-            </w:r>
-            <w:proofErr w:type="spellEnd"/>
-            <w:r>
-              <w:rPr>
-                <w:rFonts w:cs="Times New Roman"/>
-                <w:b/>
-                <w:bCs/>
-              </w:rPr>
-              <w:t>:</w:t>
+              <w:t>Thành viên:</w:t>
             </w:r>
           </w:p>
         </w:tc>
@@ -1221,19 +725,9 @@
           <w:pPr>
             <w:pStyle w:val="TOCHeading"/>
           </w:pPr>
-          <w:proofErr w:type="spellStart"/>
           <w:r>
-            <w:t>Mục</w:t>
+            <w:t>Mục lục</w:t>
           </w:r>
-          <w:proofErr w:type="spellEnd"/>
-          <w:r>
-            <w:t xml:space="preserve"> </w:t>
-          </w:r>
-          <w:proofErr w:type="spellStart"/>
-          <w:r>
-            <w:t>lục</w:t>
-          </w:r>
-          <w:proofErr w:type="spellEnd"/>
         </w:p>
         <w:p>
           <w:pPr>
@@ -2538,105 +2032,7 @@
         <w:rPr>
           <w:rFonts w:cs="Times New Roman"/>
         </w:rPr>
-        <w:t xml:space="preserve">. Thuật toán này cho phép máy tính tự động tìm ra các điểm đặc trưng chung giữa các bức ảnh, tự động tính toán phép biến đổi hình học và "trộn" các ảnh lại với nhau một cách liền mạch, bất chấp các khác biệt về </w:t>
-      </w:r>
-      <w:proofErr w:type="spellStart"/>
-      <w:r>
-        <w:rPr>
-          <w:rFonts w:cs="Times New Roman"/>
-        </w:rPr>
-        <w:t>góc</w:t>
-      </w:r>
-      <w:proofErr w:type="spellEnd"/>
-      <w:r>
-        <w:rPr>
-          <w:rFonts w:cs="Times New Roman"/>
-        </w:rPr>
-        <w:t xml:space="preserve"> </w:t>
-      </w:r>
-      <w:proofErr w:type="spellStart"/>
-      <w:r>
-        <w:rPr>
-          <w:rFonts w:cs="Times New Roman"/>
-        </w:rPr>
-        <w:t>chụp</w:t>
-      </w:r>
-      <w:proofErr w:type="spellEnd"/>
-      <w:r>
-        <w:rPr>
-          <w:rFonts w:cs="Times New Roman"/>
-        </w:rPr>
-        <w:t xml:space="preserve">, </w:t>
-      </w:r>
-      <w:proofErr w:type="spellStart"/>
-      <w:r>
-        <w:rPr>
-          <w:rFonts w:cs="Times New Roman"/>
-        </w:rPr>
-        <w:t>tỷ</w:t>
-      </w:r>
-      <w:proofErr w:type="spellEnd"/>
-      <w:r>
-        <w:rPr>
-          <w:rFonts w:cs="Times New Roman"/>
-        </w:rPr>
-        <w:t xml:space="preserve"> </w:t>
-      </w:r>
-      <w:proofErr w:type="spellStart"/>
-      <w:r>
-        <w:rPr>
-          <w:rFonts w:cs="Times New Roman"/>
-        </w:rPr>
-        <w:t>lệ</w:t>
-      </w:r>
-      <w:proofErr w:type="spellEnd"/>
-      <w:r>
-        <w:rPr>
-          <w:rFonts w:cs="Times New Roman"/>
-        </w:rPr>
-        <w:t xml:space="preserve"> </w:t>
-      </w:r>
-      <w:proofErr w:type="spellStart"/>
-      <w:r>
-        <w:rPr>
-          <w:rFonts w:cs="Times New Roman"/>
-        </w:rPr>
-        <w:t>và</w:t>
-      </w:r>
-      <w:proofErr w:type="spellEnd"/>
-      <w:r>
-        <w:rPr>
-          <w:rFonts w:cs="Times New Roman"/>
-        </w:rPr>
-        <w:t xml:space="preserve"> </w:t>
-      </w:r>
-      <w:proofErr w:type="spellStart"/>
-      <w:r>
-        <w:rPr>
-          <w:rFonts w:cs="Times New Roman"/>
-        </w:rPr>
-        <w:t>ánh</w:t>
-      </w:r>
-      <w:proofErr w:type="spellEnd"/>
-      <w:r>
-        <w:rPr>
-          <w:rFonts w:cs="Times New Roman"/>
-        </w:rPr>
-        <w:t xml:space="preserve"> </w:t>
-      </w:r>
-      <w:proofErr w:type="spellStart"/>
-      <w:r>
-        <w:rPr>
-          <w:rFonts w:cs="Times New Roman"/>
-        </w:rPr>
-        <w:t>sáng</w:t>
-      </w:r>
-      <w:proofErr w:type="spellEnd"/>
-      <w:r>
-        <w:rPr>
-          <w:rFonts w:cs="Times New Roman"/>
-        </w:rPr>
-        <w:t>.</w:t>
+        <w:t>. Thuật toán này cho phép máy tính tự động tìm ra các điểm đặc trưng chung giữa các bức ảnh, tự động tính toán phép biến đổi hình học và "trộn" các ảnh lại với nhau một cách liền mạch, bất chấp các khác biệt về góc chụp, tỷ lệ và ánh sáng.</w:t>
       </w:r>
     </w:p>
     <w:p>
@@ -3060,63 +2456,7 @@
         <w:rPr>
           <w:rFonts w:cs="Times New Roman"/>
         </w:rPr>
-        <w:t xml:space="preserve"> chính là giải pháp mạnh mẽ và phổ biến nhất để thực hiện </w:t>
-      </w:r>
-      <w:proofErr w:type="spellStart"/>
-      <w:r>
-        <w:rPr>
-          <w:rFonts w:cs="Times New Roman"/>
-        </w:rPr>
-        <w:t>Bước</w:t>
-      </w:r>
-      <w:proofErr w:type="spellEnd"/>
-      <w:r>
-        <w:rPr>
-          <w:rFonts w:cs="Times New Roman"/>
-        </w:rPr>
-        <w:t xml:space="preserve"> 1 (</w:t>
-      </w:r>
-      <w:proofErr w:type="spellStart"/>
-      <w:r>
-        <w:rPr>
-          <w:rFonts w:cs="Times New Roman"/>
-        </w:rPr>
-        <w:t>Tìm</w:t>
-      </w:r>
-      <w:proofErr w:type="spellEnd"/>
-      <w:r>
-        <w:rPr>
-          <w:rFonts w:cs="Times New Roman"/>
-        </w:rPr>
-        <w:t xml:space="preserve"> </w:t>
-      </w:r>
-      <w:proofErr w:type="spellStart"/>
-      <w:r>
-        <w:rPr>
-          <w:rFonts w:cs="Times New Roman"/>
-        </w:rPr>
-        <w:t>điểm</w:t>
-      </w:r>
-      <w:proofErr w:type="spellEnd"/>
-      <w:r>
-        <w:rPr>
-          <w:rFonts w:cs="Times New Roman"/>
-        </w:rPr>
-        <w:t xml:space="preserve"> </w:t>
-      </w:r>
-      <w:proofErr w:type="spellStart"/>
-      <w:r>
-        <w:rPr>
-          <w:rFonts w:cs="Times New Roman"/>
-        </w:rPr>
-        <w:t>chung</w:t>
-      </w:r>
-      <w:proofErr w:type="spellEnd"/>
-      <w:r>
-        <w:rPr>
-          <w:rFonts w:cs="Times New Roman"/>
-        </w:rPr>
-        <w:t>).</w:t>
+        <w:t xml:space="preserve"> chính là giải pháp mạnh mẽ và phổ biến nhất để thực hiện Bước 1 (Tìm điểm chung).</w:t>
       </w:r>
     </w:p>
     <w:p>
@@ -3819,20 +3159,8 @@
           <w:lang w:val="fr-FR"/>
           <w14:ligatures w14:val="none"/>
         </w:rPr>
-        <w:t xml:space="preserve">Tinh chỉnh vị trí và Lọc </w:t>
-      </w:r>
-      <w:proofErr w:type="gramStart"/>
-      <w:r>
-        <w:rPr>
-          <w:rFonts w:eastAsia="Times New Roman" w:cs="Times New Roman"/>
-          <w:kern w:val="0"/>
-          <w:szCs w:val="28"/>
-          <w:lang w:val="fr-FR"/>
-          <w14:ligatures w14:val="none"/>
-        </w:rPr>
-        <w:t>điểm:</w:t>
-      </w:r>
-      <w:proofErr w:type="gramEnd"/>
+        <w:t>Tinh chỉnh vị trí và Lọc điểm:</w:t>
+      </w:r>
     </w:p>
     <w:p>
       <w:pPr>
@@ -3921,18 +3249,7 @@
           <w:lang w:val="fr-FR"/>
           <w14:ligatures w14:val="none"/>
         </w:rPr>
-        <w:t xml:space="preserve">Định vị chính </w:t>
-      </w:r>
-      <w:proofErr w:type="gramStart"/>
-      <w:r>
-        <w:rPr>
-          <w:rFonts w:eastAsia="Times New Roman" w:cs="Times New Roman"/>
-          <w:kern w:val="0"/>
-          <w:szCs w:val="28"/>
-          <w:lang w:val="fr-FR"/>
-          <w14:ligatures w14:val="none"/>
-        </w:rPr>
-        <w:t>xác</w:t>
+        <w:t>Định vị chính xác</w:t>
       </w:r>
       <w:r>
         <w:rPr>
@@ -3946,7 +3263,6 @@
         </w:rPr>
         <w:t>:</w:t>
       </w:r>
-      <w:proofErr w:type="gramEnd"/>
       <w:r>
         <w:rPr>
           <w:rFonts w:eastAsia="Times New Roman" w:cs="Times New Roman"/>
@@ -3965,29 +3281,7 @@
           <w:lang w:val="fr-FR"/>
           <w14:ligatures w14:val="none"/>
         </w:rPr>
-        <w:t xml:space="preserve">Các cực trị tìm được trong không gian rời rạc DoG chỉ là xấp xỉ. SIFT sử dụng khai triển Taylor chuỗi bậc 2 của hàm </w:t>
-      </w:r>
-      <w:proofErr w:type="gramStart"/>
-      <w:r>
-        <w:rPr>
-          <w:rFonts w:eastAsia="Times New Roman" w:cs="Times New Roman"/>
-          <w:kern w:val="0"/>
-          <w:szCs w:val="28"/>
-          <w:lang w:val="fr-FR"/>
-          <w14:ligatures w14:val="none"/>
-        </w:rPr>
-        <w:t>D(</w:t>
-      </w:r>
-      <w:proofErr w:type="gramEnd"/>
-      <w:r>
-        <w:rPr>
-          <w:rFonts w:eastAsia="Times New Roman" w:cs="Times New Roman"/>
-          <w:kern w:val="0"/>
-          <w:szCs w:val="28"/>
-          <w:lang w:val="fr-FR"/>
-          <w14:ligatures w14:val="none"/>
-        </w:rPr>
-        <w:t>x, y, σ) để xác định vị trí thực của điểm cực trị</w:t>
+        <w:t>Các cực trị tìm được trong không gian rời rạc DoG chỉ là xấp xỉ. SIFT sử dụng khai triển Taylor chuỗi bậc 2 của hàm D(x, y, σ) để xác định vị trí thực của điểm cực trị</w:t>
       </w:r>
     </w:p>
     <w:p>
@@ -4266,29 +3560,7 @@
           <w:lang w:val="fr-FR"/>
           <w14:ligatures w14:val="none"/>
         </w:rPr>
-        <w:t xml:space="preserve">Loại bỏ phản hồi </w:t>
-      </w:r>
-      <w:proofErr w:type="gramStart"/>
-      <w:r>
-        <w:rPr>
-          <w:rFonts w:eastAsia="Times New Roman" w:cs="Times New Roman"/>
-          <w:kern w:val="0"/>
-          <w:szCs w:val="28"/>
-          <w:lang w:val="fr-FR"/>
-          <w14:ligatures w14:val="none"/>
-        </w:rPr>
-        <w:t>cạnh:</w:t>
-      </w:r>
-      <w:proofErr w:type="gramEnd"/>
-      <w:r>
-        <w:rPr>
-          <w:rFonts w:eastAsia="Times New Roman" w:cs="Times New Roman"/>
-          <w:kern w:val="0"/>
-          <w:szCs w:val="28"/>
-          <w:lang w:val="fr-FR"/>
-          <w14:ligatures w14:val="none"/>
-        </w:rPr>
-        <w:t xml:space="preserve"> </w:t>
+        <w:t xml:space="preserve">Loại bỏ phản hồi cạnh: </w:t>
       </w:r>
     </w:p>
     <w:p>
@@ -4297,6 +3569,7 @@
         <w:ind w:left="810" w:firstLine="360"/>
         <w:rPr>
           <w:rFonts w:cs="Times New Roman"/>
+          <w:lang w:val="fr-FR"/>
         </w:rPr>
       </w:pPr>
       <w:r>
@@ -4306,22 +3579,1282 @@
         </w:rPr>
         <w:t xml:space="preserve">Việc sử dụng sai phân Gaussian sẽ tạo ra các đường viền trong một hình ảnh. </w:t>
       </w:r>
-      <w:r>
-        <w:rPr>
-          <w:rFonts w:cs="Times New Roman"/>
-        </w:rPr>
-        <w:t>Nhưng điểm quan tâm chính của SIFT là các đặc trưng “giống như góc”. Do đó, sự chuyển đổi cường độ gây ra bởi các cạnh được loại bỏ. Để định lượng sự khác biệt giữa các cạnh và góc, chúng ta có thể nhìn vào độ cong cục bộ. Một cạnh được đặc trưng bởi độ cong cao theo một hướng và độ cong thấp theo hướng trực giao. Độ cong tại một điểm trong ảnh có thể được ước tính từ ma trận Hessian2</w:t>
+      <w:proofErr w:type="spellStart"/>
+      <w:r>
+        <w:rPr>
+          <w:rFonts w:cs="Times New Roman"/>
+          <w:lang w:val="fr-FR"/>
+        </w:rPr>
+        <w:t>Nhưng</w:t>
+      </w:r>
+      <w:proofErr w:type="spellEnd"/>
+      <w:r>
+        <w:rPr>
+          <w:rFonts w:cs="Times New Roman"/>
+          <w:lang w:val="fr-FR"/>
+        </w:rPr>
+        <w:t xml:space="preserve"> </w:t>
+      </w:r>
+      <w:proofErr w:type="spellStart"/>
+      <w:r>
+        <w:rPr>
+          <w:rFonts w:cs="Times New Roman"/>
+          <w:lang w:val="fr-FR"/>
+        </w:rPr>
+        <w:t>điểm</w:t>
+      </w:r>
+      <w:proofErr w:type="spellEnd"/>
+      <w:r>
+        <w:rPr>
+          <w:rFonts w:cs="Times New Roman"/>
+          <w:lang w:val="fr-FR"/>
+        </w:rPr>
+        <w:t xml:space="preserve"> </w:t>
+      </w:r>
+      <w:proofErr w:type="spellStart"/>
+      <w:r>
+        <w:rPr>
+          <w:rFonts w:cs="Times New Roman"/>
+          <w:lang w:val="fr-FR"/>
+        </w:rPr>
+        <w:t>quan</w:t>
+      </w:r>
+      <w:proofErr w:type="spellEnd"/>
+      <w:r>
+        <w:rPr>
+          <w:rFonts w:cs="Times New Roman"/>
+          <w:lang w:val="fr-FR"/>
+        </w:rPr>
+        <w:t xml:space="preserve"> </w:t>
+      </w:r>
+      <w:proofErr w:type="spellStart"/>
+      <w:r>
+        <w:rPr>
+          <w:rFonts w:cs="Times New Roman"/>
+          <w:lang w:val="fr-FR"/>
+        </w:rPr>
+        <w:t>tâm</w:t>
+      </w:r>
+      <w:proofErr w:type="spellEnd"/>
+      <w:r>
+        <w:rPr>
+          <w:rFonts w:cs="Times New Roman"/>
+          <w:lang w:val="fr-FR"/>
+        </w:rPr>
+        <w:t xml:space="preserve"> </w:t>
+      </w:r>
+      <w:proofErr w:type="spellStart"/>
+      <w:r>
+        <w:rPr>
+          <w:rFonts w:cs="Times New Roman"/>
+          <w:lang w:val="fr-FR"/>
+        </w:rPr>
+        <w:t>chính</w:t>
+      </w:r>
+      <w:proofErr w:type="spellEnd"/>
+      <w:r>
+        <w:rPr>
+          <w:rFonts w:cs="Times New Roman"/>
+          <w:lang w:val="fr-FR"/>
+        </w:rPr>
+        <w:t xml:space="preserve"> </w:t>
+      </w:r>
+      <w:proofErr w:type="spellStart"/>
+      <w:r>
+        <w:rPr>
+          <w:rFonts w:cs="Times New Roman"/>
+          <w:lang w:val="fr-FR"/>
+        </w:rPr>
+        <w:t>của</w:t>
+      </w:r>
+      <w:proofErr w:type="spellEnd"/>
+      <w:r>
+        <w:rPr>
+          <w:rFonts w:cs="Times New Roman"/>
+          <w:lang w:val="fr-FR"/>
+        </w:rPr>
+        <w:t xml:space="preserve"> SIFT là </w:t>
+      </w:r>
+      <w:proofErr w:type="spellStart"/>
+      <w:r>
+        <w:rPr>
+          <w:rFonts w:cs="Times New Roman"/>
+          <w:lang w:val="fr-FR"/>
+        </w:rPr>
+        <w:t>các</w:t>
+      </w:r>
+      <w:proofErr w:type="spellEnd"/>
+      <w:r>
+        <w:rPr>
+          <w:rFonts w:cs="Times New Roman"/>
+          <w:lang w:val="fr-FR"/>
+        </w:rPr>
+        <w:t xml:space="preserve"> </w:t>
+      </w:r>
+      <w:proofErr w:type="spellStart"/>
+      <w:r>
+        <w:rPr>
+          <w:rFonts w:cs="Times New Roman"/>
+          <w:lang w:val="fr-FR"/>
+        </w:rPr>
+        <w:t>đặc</w:t>
+      </w:r>
+      <w:proofErr w:type="spellEnd"/>
+      <w:r>
+        <w:rPr>
+          <w:rFonts w:cs="Times New Roman"/>
+          <w:lang w:val="fr-FR"/>
+        </w:rPr>
+        <w:t xml:space="preserve"> </w:t>
+      </w:r>
+      <w:proofErr w:type="spellStart"/>
+      <w:r>
+        <w:rPr>
+          <w:rFonts w:cs="Times New Roman"/>
+          <w:lang w:val="fr-FR"/>
+        </w:rPr>
+        <w:t>trưng</w:t>
+      </w:r>
+      <w:proofErr w:type="spellEnd"/>
+      <w:r>
+        <w:rPr>
+          <w:rFonts w:cs="Times New Roman"/>
+          <w:lang w:val="fr-FR"/>
+        </w:rPr>
+        <w:t xml:space="preserve"> “</w:t>
+      </w:r>
+      <w:proofErr w:type="spellStart"/>
+      <w:r>
+        <w:rPr>
+          <w:rFonts w:cs="Times New Roman"/>
+          <w:lang w:val="fr-FR"/>
+        </w:rPr>
+        <w:t>giống</w:t>
+      </w:r>
+      <w:proofErr w:type="spellEnd"/>
+      <w:r>
+        <w:rPr>
+          <w:rFonts w:cs="Times New Roman"/>
+          <w:lang w:val="fr-FR"/>
+        </w:rPr>
+        <w:t xml:space="preserve"> </w:t>
+      </w:r>
+      <w:proofErr w:type="spellStart"/>
+      <w:r>
+        <w:rPr>
+          <w:rFonts w:cs="Times New Roman"/>
+          <w:lang w:val="fr-FR"/>
+        </w:rPr>
+        <w:t>như</w:t>
+      </w:r>
+      <w:proofErr w:type="spellEnd"/>
+      <w:r>
+        <w:rPr>
+          <w:rFonts w:cs="Times New Roman"/>
+          <w:lang w:val="fr-FR"/>
+        </w:rPr>
+        <w:t xml:space="preserve"> </w:t>
+      </w:r>
+      <w:proofErr w:type="spellStart"/>
+      <w:r>
+        <w:rPr>
+          <w:rFonts w:cs="Times New Roman"/>
+          <w:lang w:val="fr-FR"/>
+        </w:rPr>
+        <w:t>góc</w:t>
+      </w:r>
+      <w:proofErr w:type="spellEnd"/>
+      <w:r>
+        <w:rPr>
+          <w:rFonts w:cs="Times New Roman"/>
+          <w:lang w:val="fr-FR"/>
+        </w:rPr>
+        <w:t xml:space="preserve">”. Do </w:t>
+      </w:r>
+      <w:proofErr w:type="spellStart"/>
+      <w:r>
+        <w:rPr>
+          <w:rFonts w:cs="Times New Roman"/>
+          <w:lang w:val="fr-FR"/>
+        </w:rPr>
+        <w:t>đó</w:t>
+      </w:r>
+      <w:proofErr w:type="spellEnd"/>
+      <w:r>
+        <w:rPr>
+          <w:rFonts w:cs="Times New Roman"/>
+          <w:lang w:val="fr-FR"/>
+        </w:rPr>
+        <w:t xml:space="preserve">, </w:t>
+      </w:r>
+      <w:proofErr w:type="spellStart"/>
+      <w:r>
+        <w:rPr>
+          <w:rFonts w:cs="Times New Roman"/>
+          <w:lang w:val="fr-FR"/>
+        </w:rPr>
+        <w:t>sự</w:t>
+      </w:r>
+      <w:proofErr w:type="spellEnd"/>
+      <w:r>
+        <w:rPr>
+          <w:rFonts w:cs="Times New Roman"/>
+          <w:lang w:val="fr-FR"/>
+        </w:rPr>
+        <w:t xml:space="preserve"> </w:t>
+      </w:r>
+      <w:proofErr w:type="spellStart"/>
+      <w:r>
+        <w:rPr>
+          <w:rFonts w:cs="Times New Roman"/>
+          <w:lang w:val="fr-FR"/>
+        </w:rPr>
+        <w:t>chuyển</w:t>
+      </w:r>
+      <w:proofErr w:type="spellEnd"/>
+      <w:r>
+        <w:rPr>
+          <w:rFonts w:cs="Times New Roman"/>
+          <w:lang w:val="fr-FR"/>
+        </w:rPr>
+        <w:t xml:space="preserve"> </w:t>
+      </w:r>
+      <w:proofErr w:type="spellStart"/>
+      <w:r>
+        <w:rPr>
+          <w:rFonts w:cs="Times New Roman"/>
+          <w:lang w:val="fr-FR"/>
+        </w:rPr>
+        <w:t>đổi</w:t>
+      </w:r>
+      <w:proofErr w:type="spellEnd"/>
+      <w:r>
+        <w:rPr>
+          <w:rFonts w:cs="Times New Roman"/>
+          <w:lang w:val="fr-FR"/>
+        </w:rPr>
+        <w:t xml:space="preserve"> </w:t>
+      </w:r>
+      <w:proofErr w:type="spellStart"/>
+      <w:r>
+        <w:rPr>
+          <w:rFonts w:cs="Times New Roman"/>
+          <w:lang w:val="fr-FR"/>
+        </w:rPr>
+        <w:t>cường</w:t>
+      </w:r>
+      <w:proofErr w:type="spellEnd"/>
+      <w:r>
+        <w:rPr>
+          <w:rFonts w:cs="Times New Roman"/>
+          <w:lang w:val="fr-FR"/>
+        </w:rPr>
+        <w:t xml:space="preserve"> </w:t>
+      </w:r>
+      <w:proofErr w:type="spellStart"/>
+      <w:r>
+        <w:rPr>
+          <w:rFonts w:cs="Times New Roman"/>
+          <w:lang w:val="fr-FR"/>
+        </w:rPr>
+        <w:t>độ</w:t>
+      </w:r>
+      <w:proofErr w:type="spellEnd"/>
+      <w:r>
+        <w:rPr>
+          <w:rFonts w:cs="Times New Roman"/>
+          <w:lang w:val="fr-FR"/>
+        </w:rPr>
+        <w:t xml:space="preserve"> </w:t>
+      </w:r>
+      <w:proofErr w:type="spellStart"/>
+      <w:r>
+        <w:rPr>
+          <w:rFonts w:cs="Times New Roman"/>
+          <w:lang w:val="fr-FR"/>
+        </w:rPr>
+        <w:t>gây</w:t>
+      </w:r>
+      <w:proofErr w:type="spellEnd"/>
+      <w:r>
+        <w:rPr>
+          <w:rFonts w:cs="Times New Roman"/>
+          <w:lang w:val="fr-FR"/>
+        </w:rPr>
+        <w:t xml:space="preserve"> ra </w:t>
+      </w:r>
+      <w:proofErr w:type="spellStart"/>
+      <w:r>
+        <w:rPr>
+          <w:rFonts w:cs="Times New Roman"/>
+          <w:lang w:val="fr-FR"/>
+        </w:rPr>
+        <w:t>bởi</w:t>
+      </w:r>
+      <w:proofErr w:type="spellEnd"/>
+      <w:r>
+        <w:rPr>
+          <w:rFonts w:cs="Times New Roman"/>
+          <w:lang w:val="fr-FR"/>
+        </w:rPr>
+        <w:t xml:space="preserve"> </w:t>
+      </w:r>
+      <w:proofErr w:type="spellStart"/>
+      <w:r>
+        <w:rPr>
+          <w:rFonts w:cs="Times New Roman"/>
+          <w:lang w:val="fr-FR"/>
+        </w:rPr>
+        <w:t>các</w:t>
+      </w:r>
+      <w:proofErr w:type="spellEnd"/>
+      <w:r>
+        <w:rPr>
+          <w:rFonts w:cs="Times New Roman"/>
+          <w:lang w:val="fr-FR"/>
+        </w:rPr>
+        <w:t xml:space="preserve"> </w:t>
+      </w:r>
+      <w:proofErr w:type="spellStart"/>
+      <w:r>
+        <w:rPr>
+          <w:rFonts w:cs="Times New Roman"/>
+          <w:lang w:val="fr-FR"/>
+        </w:rPr>
+        <w:t>cạnh</w:t>
+      </w:r>
+      <w:proofErr w:type="spellEnd"/>
+      <w:r>
+        <w:rPr>
+          <w:rFonts w:cs="Times New Roman"/>
+          <w:lang w:val="fr-FR"/>
+        </w:rPr>
+        <w:t xml:space="preserve"> </w:t>
+      </w:r>
+      <w:proofErr w:type="spellStart"/>
+      <w:r>
+        <w:rPr>
+          <w:rFonts w:cs="Times New Roman"/>
+          <w:lang w:val="fr-FR"/>
+        </w:rPr>
+        <w:t>được</w:t>
+      </w:r>
+      <w:proofErr w:type="spellEnd"/>
+      <w:r>
+        <w:rPr>
+          <w:rFonts w:cs="Times New Roman"/>
+          <w:lang w:val="fr-FR"/>
+        </w:rPr>
+        <w:t xml:space="preserve"> </w:t>
+      </w:r>
+      <w:proofErr w:type="spellStart"/>
+      <w:r>
+        <w:rPr>
+          <w:rFonts w:cs="Times New Roman"/>
+          <w:lang w:val="fr-FR"/>
+        </w:rPr>
+        <w:t>loại</w:t>
+      </w:r>
+      <w:proofErr w:type="spellEnd"/>
+      <w:r>
+        <w:rPr>
+          <w:rFonts w:cs="Times New Roman"/>
+          <w:lang w:val="fr-FR"/>
+        </w:rPr>
+        <w:t xml:space="preserve"> </w:t>
+      </w:r>
+      <w:proofErr w:type="spellStart"/>
+      <w:r>
+        <w:rPr>
+          <w:rFonts w:cs="Times New Roman"/>
+          <w:lang w:val="fr-FR"/>
+        </w:rPr>
+        <w:t>bỏ</w:t>
+      </w:r>
+      <w:proofErr w:type="spellEnd"/>
+      <w:r>
+        <w:rPr>
+          <w:rFonts w:cs="Times New Roman"/>
+          <w:lang w:val="fr-FR"/>
+        </w:rPr>
+        <w:t xml:space="preserve">. </w:t>
+      </w:r>
+      <w:proofErr w:type="spellStart"/>
+      <w:r>
+        <w:rPr>
+          <w:rFonts w:cs="Times New Roman"/>
+          <w:lang w:val="fr-FR"/>
+        </w:rPr>
+        <w:t>Để</w:t>
+      </w:r>
+      <w:proofErr w:type="spellEnd"/>
+      <w:r>
+        <w:rPr>
+          <w:rFonts w:cs="Times New Roman"/>
+          <w:lang w:val="fr-FR"/>
+        </w:rPr>
+        <w:t xml:space="preserve"> </w:t>
+      </w:r>
+      <w:proofErr w:type="spellStart"/>
+      <w:r>
+        <w:rPr>
+          <w:rFonts w:cs="Times New Roman"/>
+          <w:lang w:val="fr-FR"/>
+        </w:rPr>
+        <w:t>định</w:t>
+      </w:r>
+      <w:proofErr w:type="spellEnd"/>
+      <w:r>
+        <w:rPr>
+          <w:rFonts w:cs="Times New Roman"/>
+          <w:lang w:val="fr-FR"/>
+        </w:rPr>
+        <w:t xml:space="preserve"> </w:t>
+      </w:r>
+      <w:proofErr w:type="spellStart"/>
+      <w:r>
+        <w:rPr>
+          <w:rFonts w:cs="Times New Roman"/>
+          <w:lang w:val="fr-FR"/>
+        </w:rPr>
+        <w:t>lượng</w:t>
+      </w:r>
+      <w:proofErr w:type="spellEnd"/>
+      <w:r>
+        <w:rPr>
+          <w:rFonts w:cs="Times New Roman"/>
+          <w:lang w:val="fr-FR"/>
+        </w:rPr>
+        <w:t xml:space="preserve"> </w:t>
+      </w:r>
+      <w:proofErr w:type="spellStart"/>
+      <w:r>
+        <w:rPr>
+          <w:rFonts w:cs="Times New Roman"/>
+          <w:lang w:val="fr-FR"/>
+        </w:rPr>
+        <w:t>sự</w:t>
+      </w:r>
+      <w:proofErr w:type="spellEnd"/>
+      <w:r>
+        <w:rPr>
+          <w:rFonts w:cs="Times New Roman"/>
+          <w:lang w:val="fr-FR"/>
+        </w:rPr>
+        <w:t xml:space="preserve"> </w:t>
+      </w:r>
+      <w:proofErr w:type="spellStart"/>
+      <w:r>
+        <w:rPr>
+          <w:rFonts w:cs="Times New Roman"/>
+          <w:lang w:val="fr-FR"/>
+        </w:rPr>
+        <w:t>khác</w:t>
+      </w:r>
+      <w:proofErr w:type="spellEnd"/>
+      <w:r>
+        <w:rPr>
+          <w:rFonts w:cs="Times New Roman"/>
+          <w:lang w:val="fr-FR"/>
+        </w:rPr>
+        <w:t xml:space="preserve"> </w:t>
+      </w:r>
+      <w:proofErr w:type="spellStart"/>
+      <w:r>
+        <w:rPr>
+          <w:rFonts w:cs="Times New Roman"/>
+          <w:lang w:val="fr-FR"/>
+        </w:rPr>
+        <w:t>biệt</w:t>
+      </w:r>
+      <w:proofErr w:type="spellEnd"/>
+      <w:r>
+        <w:rPr>
+          <w:rFonts w:cs="Times New Roman"/>
+          <w:lang w:val="fr-FR"/>
+        </w:rPr>
+        <w:t xml:space="preserve"> </w:t>
+      </w:r>
+      <w:proofErr w:type="spellStart"/>
+      <w:r>
+        <w:rPr>
+          <w:rFonts w:cs="Times New Roman"/>
+          <w:lang w:val="fr-FR"/>
+        </w:rPr>
+        <w:t>giữa</w:t>
+      </w:r>
+      <w:proofErr w:type="spellEnd"/>
+      <w:r>
+        <w:rPr>
+          <w:rFonts w:cs="Times New Roman"/>
+          <w:lang w:val="fr-FR"/>
+        </w:rPr>
+        <w:t xml:space="preserve"> </w:t>
+      </w:r>
+      <w:proofErr w:type="spellStart"/>
+      <w:r>
+        <w:rPr>
+          <w:rFonts w:cs="Times New Roman"/>
+          <w:lang w:val="fr-FR"/>
+        </w:rPr>
+        <w:t>các</w:t>
+      </w:r>
+      <w:proofErr w:type="spellEnd"/>
+      <w:r>
+        <w:rPr>
+          <w:rFonts w:cs="Times New Roman"/>
+          <w:lang w:val="fr-FR"/>
+        </w:rPr>
+        <w:t xml:space="preserve"> </w:t>
+      </w:r>
+      <w:proofErr w:type="spellStart"/>
+      <w:r>
+        <w:rPr>
+          <w:rFonts w:cs="Times New Roman"/>
+          <w:lang w:val="fr-FR"/>
+        </w:rPr>
+        <w:t>cạnh</w:t>
+      </w:r>
+      <w:proofErr w:type="spellEnd"/>
+      <w:r>
+        <w:rPr>
+          <w:rFonts w:cs="Times New Roman"/>
+          <w:lang w:val="fr-FR"/>
+        </w:rPr>
+        <w:t xml:space="preserve"> </w:t>
+      </w:r>
+      <w:proofErr w:type="spellStart"/>
+      <w:r>
+        <w:rPr>
+          <w:rFonts w:cs="Times New Roman"/>
+          <w:lang w:val="fr-FR"/>
+        </w:rPr>
+        <w:t>và</w:t>
+      </w:r>
+      <w:proofErr w:type="spellEnd"/>
+      <w:r>
+        <w:rPr>
+          <w:rFonts w:cs="Times New Roman"/>
+          <w:lang w:val="fr-FR"/>
+        </w:rPr>
+        <w:t xml:space="preserve"> </w:t>
+      </w:r>
+      <w:proofErr w:type="spellStart"/>
+      <w:r>
+        <w:rPr>
+          <w:rFonts w:cs="Times New Roman"/>
+          <w:lang w:val="fr-FR"/>
+        </w:rPr>
+        <w:t>góc</w:t>
+      </w:r>
+      <w:proofErr w:type="spellEnd"/>
+      <w:r>
+        <w:rPr>
+          <w:rFonts w:cs="Times New Roman"/>
+          <w:lang w:val="fr-FR"/>
+        </w:rPr>
+        <w:t xml:space="preserve">, </w:t>
+      </w:r>
+      <w:proofErr w:type="spellStart"/>
+      <w:r>
+        <w:rPr>
+          <w:rFonts w:cs="Times New Roman"/>
+          <w:lang w:val="fr-FR"/>
+        </w:rPr>
+        <w:t>chúng</w:t>
+      </w:r>
+      <w:proofErr w:type="spellEnd"/>
+      <w:r>
+        <w:rPr>
+          <w:rFonts w:cs="Times New Roman"/>
+          <w:lang w:val="fr-FR"/>
+        </w:rPr>
+        <w:t xml:space="preserve"> ta </w:t>
+      </w:r>
+      <w:proofErr w:type="spellStart"/>
+      <w:r>
+        <w:rPr>
+          <w:rFonts w:cs="Times New Roman"/>
+          <w:lang w:val="fr-FR"/>
+        </w:rPr>
+        <w:t>có</w:t>
+      </w:r>
+      <w:proofErr w:type="spellEnd"/>
+      <w:r>
+        <w:rPr>
+          <w:rFonts w:cs="Times New Roman"/>
+          <w:lang w:val="fr-FR"/>
+        </w:rPr>
+        <w:t xml:space="preserve"> </w:t>
+      </w:r>
+      <w:proofErr w:type="spellStart"/>
+      <w:r>
+        <w:rPr>
+          <w:rFonts w:cs="Times New Roman"/>
+          <w:lang w:val="fr-FR"/>
+        </w:rPr>
+        <w:t>thể</w:t>
+      </w:r>
+      <w:proofErr w:type="spellEnd"/>
+      <w:r>
+        <w:rPr>
+          <w:rFonts w:cs="Times New Roman"/>
+          <w:lang w:val="fr-FR"/>
+        </w:rPr>
+        <w:t xml:space="preserve"> </w:t>
+      </w:r>
+      <w:proofErr w:type="spellStart"/>
+      <w:r>
+        <w:rPr>
+          <w:rFonts w:cs="Times New Roman"/>
+          <w:lang w:val="fr-FR"/>
+        </w:rPr>
+        <w:t>nhìn</w:t>
+      </w:r>
+      <w:proofErr w:type="spellEnd"/>
+      <w:r>
+        <w:rPr>
+          <w:rFonts w:cs="Times New Roman"/>
+          <w:lang w:val="fr-FR"/>
+        </w:rPr>
+        <w:t xml:space="preserve"> </w:t>
+      </w:r>
+      <w:proofErr w:type="spellStart"/>
+      <w:r>
+        <w:rPr>
+          <w:rFonts w:cs="Times New Roman"/>
+          <w:lang w:val="fr-FR"/>
+        </w:rPr>
+        <w:t>vào</w:t>
+      </w:r>
+      <w:proofErr w:type="spellEnd"/>
+      <w:r>
+        <w:rPr>
+          <w:rFonts w:cs="Times New Roman"/>
+          <w:lang w:val="fr-FR"/>
+        </w:rPr>
+        <w:t xml:space="preserve"> </w:t>
+      </w:r>
+      <w:proofErr w:type="spellStart"/>
+      <w:r>
+        <w:rPr>
+          <w:rFonts w:cs="Times New Roman"/>
+          <w:lang w:val="fr-FR"/>
+        </w:rPr>
+        <w:t>độ</w:t>
+      </w:r>
+      <w:proofErr w:type="spellEnd"/>
+      <w:r>
+        <w:rPr>
+          <w:rFonts w:cs="Times New Roman"/>
+          <w:lang w:val="fr-FR"/>
+        </w:rPr>
+        <w:t xml:space="preserve"> </w:t>
+      </w:r>
+      <w:proofErr w:type="spellStart"/>
+      <w:r>
+        <w:rPr>
+          <w:rFonts w:cs="Times New Roman"/>
+          <w:lang w:val="fr-FR"/>
+        </w:rPr>
+        <w:t>cong</w:t>
+      </w:r>
+      <w:proofErr w:type="spellEnd"/>
+      <w:r>
+        <w:rPr>
+          <w:rFonts w:cs="Times New Roman"/>
+          <w:lang w:val="fr-FR"/>
+        </w:rPr>
+        <w:t xml:space="preserve"> </w:t>
+      </w:r>
+      <w:proofErr w:type="spellStart"/>
+      <w:r>
+        <w:rPr>
+          <w:rFonts w:cs="Times New Roman"/>
+          <w:lang w:val="fr-FR"/>
+        </w:rPr>
+        <w:t>cục</w:t>
+      </w:r>
+      <w:proofErr w:type="spellEnd"/>
+      <w:r>
+        <w:rPr>
+          <w:rFonts w:cs="Times New Roman"/>
+          <w:lang w:val="fr-FR"/>
+        </w:rPr>
+        <w:t xml:space="preserve"> </w:t>
+      </w:r>
+      <w:proofErr w:type="spellStart"/>
+      <w:r>
+        <w:rPr>
+          <w:rFonts w:cs="Times New Roman"/>
+          <w:lang w:val="fr-FR"/>
+        </w:rPr>
+        <w:t>bộ</w:t>
+      </w:r>
+      <w:proofErr w:type="spellEnd"/>
+      <w:r>
+        <w:rPr>
+          <w:rFonts w:cs="Times New Roman"/>
+          <w:lang w:val="fr-FR"/>
+        </w:rPr>
+        <w:t xml:space="preserve">. </w:t>
+      </w:r>
+      <w:proofErr w:type="spellStart"/>
+      <w:r>
+        <w:rPr>
+          <w:rFonts w:cs="Times New Roman"/>
+          <w:lang w:val="fr-FR"/>
+        </w:rPr>
+        <w:t>Một</w:t>
+      </w:r>
+      <w:proofErr w:type="spellEnd"/>
+      <w:r>
+        <w:rPr>
+          <w:rFonts w:cs="Times New Roman"/>
+          <w:lang w:val="fr-FR"/>
+        </w:rPr>
+        <w:t xml:space="preserve"> </w:t>
+      </w:r>
+      <w:proofErr w:type="spellStart"/>
+      <w:r>
+        <w:rPr>
+          <w:rFonts w:cs="Times New Roman"/>
+          <w:lang w:val="fr-FR"/>
+        </w:rPr>
+        <w:t>cạnh</w:t>
+      </w:r>
+      <w:proofErr w:type="spellEnd"/>
+      <w:r>
+        <w:rPr>
+          <w:rFonts w:cs="Times New Roman"/>
+          <w:lang w:val="fr-FR"/>
+        </w:rPr>
+        <w:t xml:space="preserve"> </w:t>
+      </w:r>
+      <w:proofErr w:type="spellStart"/>
+      <w:r>
+        <w:rPr>
+          <w:rFonts w:cs="Times New Roman"/>
+          <w:lang w:val="fr-FR"/>
+        </w:rPr>
+        <w:t>được</w:t>
+      </w:r>
+      <w:proofErr w:type="spellEnd"/>
+      <w:r>
+        <w:rPr>
+          <w:rFonts w:cs="Times New Roman"/>
+          <w:lang w:val="fr-FR"/>
+        </w:rPr>
+        <w:t xml:space="preserve"> </w:t>
+      </w:r>
+      <w:proofErr w:type="spellStart"/>
+      <w:r>
+        <w:rPr>
+          <w:rFonts w:cs="Times New Roman"/>
+          <w:lang w:val="fr-FR"/>
+        </w:rPr>
+        <w:t>đặc</w:t>
+      </w:r>
+      <w:proofErr w:type="spellEnd"/>
+      <w:r>
+        <w:rPr>
+          <w:rFonts w:cs="Times New Roman"/>
+          <w:lang w:val="fr-FR"/>
+        </w:rPr>
+        <w:t xml:space="preserve"> </w:t>
+      </w:r>
+      <w:proofErr w:type="spellStart"/>
+      <w:r>
+        <w:rPr>
+          <w:rFonts w:cs="Times New Roman"/>
+          <w:lang w:val="fr-FR"/>
+        </w:rPr>
+        <w:t>trưng</w:t>
+      </w:r>
+      <w:proofErr w:type="spellEnd"/>
+      <w:r>
+        <w:rPr>
+          <w:rFonts w:cs="Times New Roman"/>
+          <w:lang w:val="fr-FR"/>
+        </w:rPr>
+        <w:t xml:space="preserve"> </w:t>
+      </w:r>
+      <w:proofErr w:type="spellStart"/>
+      <w:r>
+        <w:rPr>
+          <w:rFonts w:cs="Times New Roman"/>
+          <w:lang w:val="fr-FR"/>
+        </w:rPr>
+        <w:t>bởi</w:t>
+      </w:r>
+      <w:proofErr w:type="spellEnd"/>
+      <w:r>
+        <w:rPr>
+          <w:rFonts w:cs="Times New Roman"/>
+          <w:lang w:val="fr-FR"/>
+        </w:rPr>
+        <w:t xml:space="preserve"> </w:t>
+      </w:r>
+      <w:proofErr w:type="spellStart"/>
+      <w:r>
+        <w:rPr>
+          <w:rFonts w:cs="Times New Roman"/>
+          <w:lang w:val="fr-FR"/>
+        </w:rPr>
+        <w:t>độ</w:t>
+      </w:r>
+      <w:proofErr w:type="spellEnd"/>
+      <w:r>
+        <w:rPr>
+          <w:rFonts w:cs="Times New Roman"/>
+          <w:lang w:val="fr-FR"/>
+        </w:rPr>
+        <w:t xml:space="preserve"> </w:t>
+      </w:r>
+      <w:proofErr w:type="spellStart"/>
+      <w:r>
+        <w:rPr>
+          <w:rFonts w:cs="Times New Roman"/>
+          <w:lang w:val="fr-FR"/>
+        </w:rPr>
+        <w:t>cong</w:t>
+      </w:r>
+      <w:proofErr w:type="spellEnd"/>
+      <w:r>
+        <w:rPr>
+          <w:rFonts w:cs="Times New Roman"/>
+          <w:lang w:val="fr-FR"/>
+        </w:rPr>
+        <w:t xml:space="preserve"> </w:t>
+      </w:r>
+      <w:proofErr w:type="spellStart"/>
+      <w:r>
+        <w:rPr>
+          <w:rFonts w:cs="Times New Roman"/>
+          <w:lang w:val="fr-FR"/>
+        </w:rPr>
+        <w:t>cao</w:t>
+      </w:r>
+      <w:proofErr w:type="spellEnd"/>
+      <w:r>
+        <w:rPr>
+          <w:rFonts w:cs="Times New Roman"/>
+          <w:lang w:val="fr-FR"/>
+        </w:rPr>
+        <w:t xml:space="preserve"> </w:t>
+      </w:r>
+      <w:proofErr w:type="spellStart"/>
+      <w:r>
+        <w:rPr>
+          <w:rFonts w:cs="Times New Roman"/>
+          <w:lang w:val="fr-FR"/>
+        </w:rPr>
+        <w:t>theo</w:t>
+      </w:r>
+      <w:proofErr w:type="spellEnd"/>
+      <w:r>
+        <w:rPr>
+          <w:rFonts w:cs="Times New Roman"/>
+          <w:lang w:val="fr-FR"/>
+        </w:rPr>
+        <w:t xml:space="preserve"> </w:t>
+      </w:r>
+      <w:proofErr w:type="spellStart"/>
+      <w:r>
+        <w:rPr>
+          <w:rFonts w:cs="Times New Roman"/>
+          <w:lang w:val="fr-FR"/>
+        </w:rPr>
+        <w:t>một</w:t>
+      </w:r>
+      <w:proofErr w:type="spellEnd"/>
+      <w:r>
+        <w:rPr>
+          <w:rFonts w:cs="Times New Roman"/>
+          <w:lang w:val="fr-FR"/>
+        </w:rPr>
+        <w:t xml:space="preserve"> </w:t>
+      </w:r>
+      <w:proofErr w:type="spellStart"/>
+      <w:r>
+        <w:rPr>
+          <w:rFonts w:cs="Times New Roman"/>
+          <w:lang w:val="fr-FR"/>
+        </w:rPr>
+        <w:t>hướng</w:t>
+      </w:r>
+      <w:proofErr w:type="spellEnd"/>
+      <w:r>
+        <w:rPr>
+          <w:rFonts w:cs="Times New Roman"/>
+          <w:lang w:val="fr-FR"/>
+        </w:rPr>
+        <w:t xml:space="preserve"> </w:t>
+      </w:r>
+      <w:proofErr w:type="spellStart"/>
+      <w:r>
+        <w:rPr>
+          <w:rFonts w:cs="Times New Roman"/>
+          <w:lang w:val="fr-FR"/>
+        </w:rPr>
+        <w:t>và</w:t>
+      </w:r>
+      <w:proofErr w:type="spellEnd"/>
+      <w:r>
+        <w:rPr>
+          <w:rFonts w:cs="Times New Roman"/>
+          <w:lang w:val="fr-FR"/>
+        </w:rPr>
+        <w:t xml:space="preserve"> </w:t>
+      </w:r>
+      <w:proofErr w:type="spellStart"/>
+      <w:r>
+        <w:rPr>
+          <w:rFonts w:cs="Times New Roman"/>
+          <w:lang w:val="fr-FR"/>
+        </w:rPr>
+        <w:t>độ</w:t>
+      </w:r>
+      <w:proofErr w:type="spellEnd"/>
+      <w:r>
+        <w:rPr>
+          <w:rFonts w:cs="Times New Roman"/>
+          <w:lang w:val="fr-FR"/>
+        </w:rPr>
+        <w:t xml:space="preserve"> </w:t>
+      </w:r>
+      <w:proofErr w:type="spellStart"/>
+      <w:r>
+        <w:rPr>
+          <w:rFonts w:cs="Times New Roman"/>
+          <w:lang w:val="fr-FR"/>
+        </w:rPr>
+        <w:t>cong</w:t>
+      </w:r>
+      <w:proofErr w:type="spellEnd"/>
+      <w:r>
+        <w:rPr>
+          <w:rFonts w:cs="Times New Roman"/>
+          <w:lang w:val="fr-FR"/>
+        </w:rPr>
+        <w:t xml:space="preserve"> </w:t>
+      </w:r>
+      <w:proofErr w:type="spellStart"/>
+      <w:r>
+        <w:rPr>
+          <w:rFonts w:cs="Times New Roman"/>
+          <w:lang w:val="fr-FR"/>
+        </w:rPr>
+        <w:t>thấp</w:t>
+      </w:r>
+      <w:proofErr w:type="spellEnd"/>
+      <w:r>
+        <w:rPr>
+          <w:rFonts w:cs="Times New Roman"/>
+          <w:lang w:val="fr-FR"/>
+        </w:rPr>
+        <w:t xml:space="preserve"> </w:t>
+      </w:r>
+      <w:proofErr w:type="spellStart"/>
+      <w:r>
+        <w:rPr>
+          <w:rFonts w:cs="Times New Roman"/>
+          <w:lang w:val="fr-FR"/>
+        </w:rPr>
+        <w:t>theo</w:t>
+      </w:r>
+      <w:proofErr w:type="spellEnd"/>
+      <w:r>
+        <w:rPr>
+          <w:rFonts w:cs="Times New Roman"/>
+          <w:lang w:val="fr-FR"/>
+        </w:rPr>
+        <w:t xml:space="preserve"> </w:t>
+      </w:r>
+      <w:proofErr w:type="spellStart"/>
+      <w:r>
+        <w:rPr>
+          <w:rFonts w:cs="Times New Roman"/>
+          <w:lang w:val="fr-FR"/>
+        </w:rPr>
+        <w:t>hướng</w:t>
+      </w:r>
+      <w:proofErr w:type="spellEnd"/>
+      <w:r>
+        <w:rPr>
+          <w:rFonts w:cs="Times New Roman"/>
+          <w:lang w:val="fr-FR"/>
+        </w:rPr>
+        <w:t xml:space="preserve"> </w:t>
+      </w:r>
+      <w:proofErr w:type="spellStart"/>
+      <w:r>
+        <w:rPr>
+          <w:rFonts w:cs="Times New Roman"/>
+          <w:lang w:val="fr-FR"/>
+        </w:rPr>
+        <w:t>trực</w:t>
+      </w:r>
+      <w:proofErr w:type="spellEnd"/>
+      <w:r>
+        <w:rPr>
+          <w:rFonts w:cs="Times New Roman"/>
+          <w:lang w:val="fr-FR"/>
+        </w:rPr>
+        <w:t xml:space="preserve"> </w:t>
+      </w:r>
+      <w:proofErr w:type="spellStart"/>
+      <w:r>
+        <w:rPr>
+          <w:rFonts w:cs="Times New Roman"/>
+          <w:lang w:val="fr-FR"/>
+        </w:rPr>
+        <w:t>giao</w:t>
+      </w:r>
+      <w:proofErr w:type="spellEnd"/>
+      <w:r>
+        <w:rPr>
+          <w:rFonts w:cs="Times New Roman"/>
+          <w:lang w:val="fr-FR"/>
+        </w:rPr>
+        <w:t xml:space="preserve">. </w:t>
+      </w:r>
+      <w:proofErr w:type="spellStart"/>
+      <w:r>
+        <w:rPr>
+          <w:rFonts w:cs="Times New Roman"/>
+          <w:lang w:val="fr-FR"/>
+        </w:rPr>
+        <w:t>Độ</w:t>
+      </w:r>
+      <w:proofErr w:type="spellEnd"/>
+      <w:r>
+        <w:rPr>
+          <w:rFonts w:cs="Times New Roman"/>
+          <w:lang w:val="fr-FR"/>
+        </w:rPr>
+        <w:t xml:space="preserve"> </w:t>
+      </w:r>
+      <w:proofErr w:type="spellStart"/>
+      <w:r>
+        <w:rPr>
+          <w:rFonts w:cs="Times New Roman"/>
+          <w:lang w:val="fr-FR"/>
+        </w:rPr>
+        <w:t>cong</w:t>
+      </w:r>
+      <w:proofErr w:type="spellEnd"/>
+      <w:r>
+        <w:rPr>
+          <w:rFonts w:cs="Times New Roman"/>
+          <w:lang w:val="fr-FR"/>
+        </w:rPr>
+        <w:t xml:space="preserve"> </w:t>
+      </w:r>
+      <w:proofErr w:type="spellStart"/>
+      <w:r>
+        <w:rPr>
+          <w:rFonts w:cs="Times New Roman"/>
+          <w:lang w:val="fr-FR"/>
+        </w:rPr>
+        <w:t>tại</w:t>
+      </w:r>
+      <w:proofErr w:type="spellEnd"/>
+      <w:r>
+        <w:rPr>
+          <w:rFonts w:cs="Times New Roman"/>
+          <w:lang w:val="fr-FR"/>
+        </w:rPr>
+        <w:t xml:space="preserve"> </w:t>
+      </w:r>
+      <w:proofErr w:type="spellStart"/>
+      <w:r>
+        <w:rPr>
+          <w:rFonts w:cs="Times New Roman"/>
+          <w:lang w:val="fr-FR"/>
+        </w:rPr>
+        <w:t>một</w:t>
+      </w:r>
+      <w:proofErr w:type="spellEnd"/>
+      <w:r>
+        <w:rPr>
+          <w:rFonts w:cs="Times New Roman"/>
+          <w:lang w:val="fr-FR"/>
+        </w:rPr>
+        <w:t xml:space="preserve"> </w:t>
+      </w:r>
+      <w:proofErr w:type="spellStart"/>
+      <w:r>
+        <w:rPr>
+          <w:rFonts w:cs="Times New Roman"/>
+          <w:lang w:val="fr-FR"/>
+        </w:rPr>
+        <w:t>điểm</w:t>
+      </w:r>
+      <w:proofErr w:type="spellEnd"/>
+      <w:r>
+        <w:rPr>
+          <w:rFonts w:cs="Times New Roman"/>
+          <w:lang w:val="fr-FR"/>
+        </w:rPr>
+        <w:t xml:space="preserve"> </w:t>
+      </w:r>
+      <w:proofErr w:type="spellStart"/>
+      <w:r>
+        <w:rPr>
+          <w:rFonts w:cs="Times New Roman"/>
+          <w:lang w:val="fr-FR"/>
+        </w:rPr>
+        <w:t>trong</w:t>
+      </w:r>
+      <w:proofErr w:type="spellEnd"/>
+      <w:r>
+        <w:rPr>
+          <w:rFonts w:cs="Times New Roman"/>
+          <w:lang w:val="fr-FR"/>
+        </w:rPr>
+        <w:t xml:space="preserve"> </w:t>
+      </w:r>
+      <w:proofErr w:type="spellStart"/>
+      <w:r>
+        <w:rPr>
+          <w:rFonts w:cs="Times New Roman"/>
+          <w:lang w:val="fr-FR"/>
+        </w:rPr>
+        <w:t>ảnh</w:t>
+      </w:r>
+      <w:proofErr w:type="spellEnd"/>
+      <w:r>
+        <w:rPr>
+          <w:rFonts w:cs="Times New Roman"/>
+          <w:lang w:val="fr-FR"/>
+        </w:rPr>
+        <w:t xml:space="preserve"> </w:t>
+      </w:r>
+      <w:proofErr w:type="spellStart"/>
+      <w:r>
+        <w:rPr>
+          <w:rFonts w:cs="Times New Roman"/>
+          <w:lang w:val="fr-FR"/>
+        </w:rPr>
+        <w:t>có</w:t>
+      </w:r>
+      <w:proofErr w:type="spellEnd"/>
+      <w:r>
+        <w:rPr>
+          <w:rFonts w:cs="Times New Roman"/>
+          <w:lang w:val="fr-FR"/>
+        </w:rPr>
+        <w:t xml:space="preserve"> </w:t>
+      </w:r>
+      <w:proofErr w:type="spellStart"/>
+      <w:r>
+        <w:rPr>
+          <w:rFonts w:cs="Times New Roman"/>
+          <w:lang w:val="fr-FR"/>
+        </w:rPr>
+        <w:t>thể</w:t>
+      </w:r>
+      <w:proofErr w:type="spellEnd"/>
+      <w:r>
+        <w:rPr>
+          <w:rFonts w:cs="Times New Roman"/>
+          <w:lang w:val="fr-FR"/>
+        </w:rPr>
+        <w:t xml:space="preserve"> </w:t>
+      </w:r>
+      <w:proofErr w:type="spellStart"/>
+      <w:r>
+        <w:rPr>
+          <w:rFonts w:cs="Times New Roman"/>
+          <w:lang w:val="fr-FR"/>
+        </w:rPr>
+        <w:t>được</w:t>
+      </w:r>
+      <w:proofErr w:type="spellEnd"/>
+      <w:r>
+        <w:rPr>
+          <w:rFonts w:cs="Times New Roman"/>
+          <w:lang w:val="fr-FR"/>
+        </w:rPr>
+        <w:t xml:space="preserve"> </w:t>
+      </w:r>
+      <w:proofErr w:type="spellStart"/>
+      <w:r>
+        <w:rPr>
+          <w:rFonts w:cs="Times New Roman"/>
+          <w:lang w:val="fr-FR"/>
+        </w:rPr>
+        <w:t>ước</w:t>
+      </w:r>
+      <w:proofErr w:type="spellEnd"/>
+      <w:r>
+        <w:rPr>
+          <w:rFonts w:cs="Times New Roman"/>
+          <w:lang w:val="fr-FR"/>
+        </w:rPr>
+        <w:t xml:space="preserve"> </w:t>
+      </w:r>
+      <w:proofErr w:type="spellStart"/>
+      <w:r>
+        <w:rPr>
+          <w:rFonts w:cs="Times New Roman"/>
+          <w:lang w:val="fr-FR"/>
+        </w:rPr>
+        <w:t>tính</w:t>
+      </w:r>
+      <w:proofErr w:type="spellEnd"/>
+      <w:r>
+        <w:rPr>
+          <w:rFonts w:cs="Times New Roman"/>
+          <w:lang w:val="fr-FR"/>
+        </w:rPr>
+        <w:t xml:space="preserve"> </w:t>
+      </w:r>
+      <w:proofErr w:type="spellStart"/>
+      <w:r>
+        <w:rPr>
+          <w:rFonts w:cs="Times New Roman"/>
+          <w:lang w:val="fr-FR"/>
+        </w:rPr>
+        <w:t>từ</w:t>
+      </w:r>
+      <w:proofErr w:type="spellEnd"/>
+      <w:r>
+        <w:rPr>
+          <w:rFonts w:cs="Times New Roman"/>
+          <w:lang w:val="fr-FR"/>
+        </w:rPr>
+        <w:t xml:space="preserve"> ma </w:t>
+      </w:r>
+      <w:proofErr w:type="spellStart"/>
+      <w:r>
+        <w:rPr>
+          <w:rFonts w:cs="Times New Roman"/>
+          <w:lang w:val="fr-FR"/>
+        </w:rPr>
+        <w:t>trận</w:t>
+      </w:r>
+      <w:proofErr w:type="spellEnd"/>
+      <w:r>
+        <w:rPr>
+          <w:rFonts w:cs="Times New Roman"/>
+          <w:lang w:val="fr-FR"/>
+        </w:rPr>
+        <w:t xml:space="preserve"> Hessian2</w:t>
       </w:r>
       <w:r>
         <w:rPr>
           <w:rFonts w:cs="Times New Roman"/>
           <w:spacing w:val="-9"/>
+          <w:lang w:val="fr-FR"/>
         </w:rPr>
         <w:t xml:space="preserve"> </w:t>
       </w:r>
       <w:r>
         <w:rPr>
           <w:rFonts w:cs="Times New Roman"/>
+          <w:lang w:val="fr-FR"/>
         </w:rPr>
         <w:t>×</w:t>
       </w:r>
@@ -4329,12 +4862,14 @@
         <w:rPr>
           <w:rFonts w:cs="Times New Roman"/>
           <w:spacing w:val="-25"/>
+          <w:lang w:val="fr-FR"/>
         </w:rPr>
         <w:t xml:space="preserve"> </w:t>
       </w:r>
       <w:r>
         <w:rPr>
           <w:rFonts w:cs="Times New Roman"/>
+          <w:lang w:val="fr-FR"/>
         </w:rPr>
         <w:t>2</w:t>
       </w:r>
@@ -4342,81 +4877,105 @@
         <w:rPr>
           <w:rFonts w:cs="Times New Roman"/>
           <w:spacing w:val="-7"/>
+          <w:lang w:val="fr-FR"/>
         </w:rPr>
         <w:t xml:space="preserve"> </w:t>
       </w:r>
-      <w:r>
-        <w:rPr>
-          <w:rFonts w:cs="Times New Roman"/>
+      <w:proofErr w:type="spellStart"/>
+      <w:r>
+        <w:rPr>
+          <w:rFonts w:cs="Times New Roman"/>
+          <w:lang w:val="fr-FR"/>
         </w:rPr>
         <w:t>được</w:t>
       </w:r>
+      <w:proofErr w:type="spellEnd"/>
       <w:r>
         <w:rPr>
           <w:rFonts w:cs="Times New Roman"/>
           <w:spacing w:val="-10"/>
+          <w:lang w:val="fr-FR"/>
         </w:rPr>
         <w:t xml:space="preserve"> </w:t>
       </w:r>
-      <w:r>
-        <w:rPr>
-          <w:rFonts w:cs="Times New Roman"/>
+      <w:proofErr w:type="spellStart"/>
+      <w:r>
+        <w:rPr>
+          <w:rFonts w:cs="Times New Roman"/>
+          <w:lang w:val="fr-FR"/>
         </w:rPr>
         <w:t>đánh</w:t>
       </w:r>
+      <w:proofErr w:type="spellEnd"/>
       <w:r>
         <w:rPr>
           <w:rFonts w:cs="Times New Roman"/>
           <w:spacing w:val="-7"/>
+          <w:lang w:val="fr-FR"/>
         </w:rPr>
         <w:t xml:space="preserve"> </w:t>
       </w:r>
-      <w:r>
-        <w:rPr>
-          <w:rFonts w:cs="Times New Roman"/>
+      <w:proofErr w:type="spellStart"/>
+      <w:r>
+        <w:rPr>
+          <w:rFonts w:cs="Times New Roman"/>
+          <w:lang w:val="fr-FR"/>
         </w:rPr>
         <w:t>giá</w:t>
       </w:r>
+      <w:proofErr w:type="spellEnd"/>
       <w:r>
         <w:rPr>
           <w:rFonts w:cs="Times New Roman"/>
           <w:spacing w:val="-9"/>
+          <w:lang w:val="fr-FR"/>
         </w:rPr>
         <w:t xml:space="preserve"> </w:t>
       </w:r>
-      <w:r>
-        <w:rPr>
-          <w:rFonts w:cs="Times New Roman"/>
+      <w:proofErr w:type="spellStart"/>
+      <w:r>
+        <w:rPr>
+          <w:rFonts w:cs="Times New Roman"/>
+          <w:lang w:val="fr-FR"/>
         </w:rPr>
         <w:t>tại</w:t>
       </w:r>
+      <w:proofErr w:type="spellEnd"/>
       <w:r>
         <w:rPr>
           <w:rFonts w:cs="Times New Roman"/>
           <w:spacing w:val="-11"/>
+          <w:lang w:val="fr-FR"/>
         </w:rPr>
         <w:t xml:space="preserve"> </w:t>
       </w:r>
-      <w:r>
-        <w:rPr>
-          <w:rFonts w:cs="Times New Roman"/>
+      <w:proofErr w:type="spellStart"/>
+      <w:r>
+        <w:rPr>
+          <w:rFonts w:cs="Times New Roman"/>
+          <w:lang w:val="fr-FR"/>
         </w:rPr>
         <w:t>điểm</w:t>
       </w:r>
+      <w:proofErr w:type="spellEnd"/>
       <w:r>
         <w:rPr>
           <w:rFonts w:cs="Times New Roman"/>
           <w:spacing w:val="-11"/>
+          <w:lang w:val="fr-FR"/>
         </w:rPr>
         <w:t xml:space="preserve"> </w:t>
       </w:r>
+      <w:proofErr w:type="spellStart"/>
       <w:r>
         <w:rPr>
           <w:rFonts w:cs="Times New Roman"/>
           <w:spacing w:val="-5"/>
+          <w:lang w:val="fr-FR"/>
         </w:rPr>
         <w:t>đó</w:t>
       </w:r>
+      <w:proofErr w:type="spellEnd"/>
     </w:p>
     <w:p>
       <w:pPr>
@@ -5225,6 +5784,7 @@
         <w:spacing w:line="360" w:lineRule="auto"/>
         <w:rPr>
           <w:rFonts w:cs="Times New Roman"/>
+          <w:lang w:val="vi"/>
         </w:rPr>
       </w:pPr>
       <w:r>
@@ -5246,6 +5806,7 @@
       <w:r>
         <w:rPr>
           <w:rFonts w:cs="Times New Roman"/>
+          <w:lang w:val="vi"/>
         </w:rPr>
         <w:t>Các ứng cử viên này sau đó được lọc lại để loại bỏ các điểm có tương phản thấp hoặc nằm trên các "cạnh", chỉ giữ lại các "góc" (corners) và "đốm" (blobs) thực sự ổn định.</w:t>
       </w:r>
@@ -5253,42 +5814,22 @@
     <w:p>
       <w:pPr>
         <w:pStyle w:val="Heading2"/>
+        <w:rPr>
+          <w:lang w:val="vi"/>
+        </w:rPr>
       </w:pPr>
       <w:bookmarkStart w:id="7" w:name="_Toc215496503"/>
       <w:r>
+        <w:rPr>
+          <w:lang w:val="vi"/>
+        </w:rPr>
         <w:t xml:space="preserve">2.2 </w:t>
       </w:r>
-      <w:proofErr w:type="spellStart"/>
-      <w:r>
-        <w:t>Mô</w:t>
-      </w:r>
-      <w:proofErr w:type="spellEnd"/>
-      <w:r>
-        <w:t xml:space="preserve"> </w:t>
-      </w:r>
-      <w:proofErr w:type="spellStart"/>
-      <w:r>
-        <w:t>tả</w:t>
-      </w:r>
-      <w:proofErr w:type="spellEnd"/>
-      <w:r>
-        <w:t xml:space="preserve"> </w:t>
-      </w:r>
-      <w:proofErr w:type="spellStart"/>
-      <w:r>
-        <w:t>Điểm</w:t>
-      </w:r>
-      <w:proofErr w:type="spellEnd"/>
-      <w:r>
-        <w:t xml:space="preserve"> </w:t>
-      </w:r>
-      <w:proofErr w:type="spellStart"/>
-      <w:r>
-        <w:t>đặc</w:t>
-      </w:r>
-      <w:proofErr w:type="spellEnd"/>
-      <w:r>
-        <w:t xml:space="preserve"> trưng (Keypoint Description)</w:t>
+      <w:r>
+        <w:rPr>
+          <w:lang w:val="vi"/>
+        </w:rPr>
+        <w:t>Mô tả Điểm đặc trưng (Keypoint Description)</w:t>
       </w:r>
       <w:bookmarkEnd w:id="7"/>
     </w:p>
@@ -5297,11 +5838,13 @@
         <w:spacing w:line="360" w:lineRule="auto"/>
         <w:rPr>
           <w:rFonts w:cs="Times New Roman"/>
-        </w:rPr>
-      </w:pPr>
-      <w:r>
-        <w:rPr>
-          <w:rFonts w:cs="Times New Roman"/>
+          <w:lang w:val="vi"/>
+        </w:rPr>
+      </w:pPr>
+      <w:r>
+        <w:rPr>
+          <w:rFonts w:cs="Times New Roman"/>
+          <w:lang w:val="vi"/>
         </w:rPr>
         <w:t xml:space="preserve">Sau khi đã có vị trí của các keypoint, SIFT cần tạo ra một </w:t>
       </w:r>
@@ -5310,12 +5853,14 @@
           <w:rFonts w:cs="Times New Roman"/>
           <w:b/>
           <w:bCs/>
+          <w:lang w:val="vi"/>
         </w:rPr>
         <w:t>"Dấu vân tay"</w:t>
       </w:r>
       <w:r>
         <w:rPr>
           <w:rFonts w:cs="Times New Roman"/>
+          <w:lang w:val="vi"/>
         </w:rPr>
         <w:t xml:space="preserve"> (hay "Bộ mô tả" - Descriptor) cho mỗi keypoint đó.</w:t>
       </w:r>
@@ -5329,6 +5874,7 @@
         <w:spacing w:line="360" w:lineRule="auto"/>
         <w:rPr>
           <w:rFonts w:cs="Times New Roman"/>
+          <w:lang w:val="vi"/>
         </w:rPr>
       </w:pPr>
       <w:r>
@@ -5336,12 +5882,14 @@
           <w:rFonts w:cs="Times New Roman"/>
           <w:b/>
           <w:bCs/>
+          <w:lang w:val="vi"/>
         </w:rPr>
         <w:t>Mục tiêu:</w:t>
       </w:r>
       <w:r>
         <w:rPr>
           <w:rFonts w:cs="Times New Roman"/>
+          <w:lang w:val="vi"/>
         </w:rPr>
         <w:t xml:space="preserve"> Tạo ra một chuỗi số (vector) độc nhất cho mỗi keypoint, bất biến với phép xoay và ánh sáng.</w:t>
       </w:r>
@@ -5357,13 +5905,41 @@
           <w:rFonts w:cs="Times New Roman"/>
         </w:rPr>
       </w:pPr>
+      <w:proofErr w:type="spellStart"/>
       <w:r>
         <w:rPr>
           <w:rFonts w:cs="Times New Roman"/>
           <w:b/>
           <w:bCs/>
         </w:rPr>
-        <w:t>Cách làm:</w:t>
+        <w:t>Cách</w:t>
+      </w:r>
+      <w:proofErr w:type="spellEnd"/>
+      <w:r>
+        <w:rPr>
+          <w:rFonts w:cs="Times New Roman"/>
+          <w:b/>
+          <w:bCs/>
+        </w:rPr>
+        <w:t xml:space="preserve"> </w:t>
+      </w:r>
+      <w:proofErr w:type="spellStart"/>
+      <w:r>
+        <w:rPr>
+          <w:rFonts w:cs="Times New Roman"/>
+          <w:b/>
+          <w:bCs/>
+        </w:rPr>
+        <w:t>làm</w:t>
+      </w:r>
+      <w:proofErr w:type="spellEnd"/>
+      <w:r>
+        <w:rPr>
+          <w:rFonts w:cs="Times New Roman"/>
+          <w:b/>
+          <w:bCs/>
+        </w:rPr>
+        <w:t>:</w:t>
       </w:r>
     </w:p>
     <w:p>
@@ -5682,39 +6258,7 @@
         <w:t>2.3</w:t>
       </w:r>
       <w:r>
-        <w:t xml:space="preserve"> </w:t>
-      </w:r>
-      <w:proofErr w:type="spellStart"/>
-      <w:r>
-        <w:t>Đối</w:t>
-      </w:r>
-      <w:proofErr w:type="spellEnd"/>
-      <w:r>
-        <w:t xml:space="preserve"> </w:t>
-      </w:r>
-      <w:proofErr w:type="spellStart"/>
-      <w:r>
-        <w:t>sánh</w:t>
-      </w:r>
-      <w:proofErr w:type="spellEnd"/>
-      <w:r>
-        <w:t xml:space="preserve"> </w:t>
-      </w:r>
-      <w:proofErr w:type="spellStart"/>
-      <w:r>
-        <w:t>Đặc</w:t>
-      </w:r>
-      <w:proofErr w:type="spellEnd"/>
-      <w:r>
-        <w:t xml:space="preserve"> </w:t>
-      </w:r>
-      <w:proofErr w:type="spellStart"/>
-      <w:r>
-        <w:t>trưng</w:t>
-      </w:r>
-      <w:proofErr w:type="spellEnd"/>
-      <w:r>
-        <w:t xml:space="preserve"> (Feature Matching)</w:t>
+        <w:t xml:space="preserve"> Đối sánh Đặc trưng (Feature Matching)</w:t>
       </w:r>
       <w:bookmarkEnd w:id="8"/>
     </w:p>
@@ -6953,39 +7497,7 @@
         <w:t>2.4</w:t>
       </w:r>
       <w:r>
-        <w:t xml:space="preserve"> </w:t>
-      </w:r>
-      <w:proofErr w:type="spellStart"/>
-      <w:r>
-        <w:t>Ước</w:t>
-      </w:r>
-      <w:proofErr w:type="spellEnd"/>
-      <w:r>
-        <w:t xml:space="preserve"> </w:t>
-      </w:r>
-      <w:proofErr w:type="spellStart"/>
-      <w:r>
-        <w:t>tính</w:t>
-      </w:r>
-      <w:proofErr w:type="spellEnd"/>
-      <w:r>
-        <w:t xml:space="preserve"> </w:t>
-      </w:r>
-      <w:proofErr w:type="spellStart"/>
-      <w:r>
-        <w:t>Phép</w:t>
-      </w:r>
-      <w:proofErr w:type="spellEnd"/>
-      <w:r>
-        <w:t xml:space="preserve"> </w:t>
-      </w:r>
-      <w:proofErr w:type="spellStart"/>
-      <w:r>
-        <w:t>biến</w:t>
-      </w:r>
-      <w:proofErr w:type="spellEnd"/>
-      <w:r>
-        <w:t xml:space="preserve"> đổi (RANSAC &amp; Homography)</w:t>
+        <w:t xml:space="preserve"> Ước tính Phép biến đổi (RANSAC &amp; Homography)</w:t>
       </w:r>
       <w:bookmarkEnd w:id="9"/>
     </w:p>
@@ -8442,10 +8954,6 @@
     </w:p>
     <w:p>
       <w:pPr>
-        <w:numPr>
-          <w:ilvl w:val="0"/>
-          <w:numId w:val="11"/>
-        </w:numPr>
         <w:spacing w:line="360" w:lineRule="auto"/>
         <w:rPr>
           <w:rFonts w:cs="Times New Roman"/>
@@ -8495,254 +9003,14 @@
         <w:rPr>
           <w:rFonts w:cs="Times New Roman"/>
         </w:rPr>
-        <w:t xml:space="preserve"> Chọn ngẫu nhiên 4 cặp điểm (số lượng tối thiểu để giải hệ phương trình tìm 8 tham </w:t>
-      </w:r>
-      <w:proofErr w:type="spellStart"/>
-      <w:r>
-        <w:rPr>
-          <w:rFonts w:cs="Times New Roman"/>
-        </w:rPr>
-        <w:t>số</w:t>
-      </w:r>
-      <w:proofErr w:type="spellEnd"/>
-      <w:r>
-        <w:rPr>
-          <w:rFonts w:cs="Times New Roman"/>
-        </w:rPr>
-        <w:t xml:space="preserve"> </w:t>
-      </w:r>
-      <w:proofErr w:type="spellStart"/>
-      <w:r>
-        <w:rPr>
-          <w:rFonts w:cs="Times New Roman"/>
-        </w:rPr>
-        <w:t>của</w:t>
-      </w:r>
-      <w:proofErr w:type="spellEnd"/>
-      <w:r>
-        <w:rPr>
-          <w:rFonts w:cs="Times New Roman"/>
-        </w:rPr>
-        <w:t xml:space="preserve"> H) </w:t>
-      </w:r>
-      <w:proofErr w:type="spellStart"/>
-      <w:r>
-        <w:rPr>
-          <w:rFonts w:cs="Times New Roman"/>
-        </w:rPr>
-        <w:t>từ</w:t>
-      </w:r>
-      <w:proofErr w:type="spellEnd"/>
-      <w:r>
-        <w:rPr>
-          <w:rFonts w:cs="Times New Roman"/>
-        </w:rPr>
-        <w:t xml:space="preserve"> </w:t>
-      </w:r>
-      <w:proofErr w:type="spellStart"/>
-      <w:r>
-        <w:rPr>
-          <w:rFonts w:cs="Times New Roman"/>
-        </w:rPr>
-        <w:t>tập</w:t>
-      </w:r>
-      <w:proofErr w:type="spellEnd"/>
-      <w:r>
-        <w:rPr>
-          <w:rFonts w:cs="Times New Roman"/>
-        </w:rPr>
-        <w:t xml:space="preserve"> </w:t>
-      </w:r>
-      <w:proofErr w:type="spellStart"/>
-      <w:r>
-        <w:rPr>
-          <w:rFonts w:cs="Times New Roman"/>
-        </w:rPr>
-        <w:t>dữ</w:t>
-      </w:r>
-      <w:proofErr w:type="spellEnd"/>
-      <w:r>
-        <w:rPr>
-          <w:rFonts w:cs="Times New Roman"/>
-        </w:rPr>
-        <w:t xml:space="preserve"> </w:t>
-      </w:r>
-      <w:proofErr w:type="spellStart"/>
-      <w:r>
-        <w:rPr>
-          <w:rFonts w:cs="Times New Roman"/>
-        </w:rPr>
-        <w:t>liệu</w:t>
-      </w:r>
-      <w:proofErr w:type="spellEnd"/>
-      <w:r>
-        <w:rPr>
-          <w:rFonts w:cs="Times New Roman"/>
-        </w:rPr>
-        <w:t xml:space="preserve"> </w:t>
-      </w:r>
-      <w:proofErr w:type="spellStart"/>
-      <w:r>
-        <w:rPr>
-          <w:rFonts w:cs="Times New Roman"/>
-        </w:rPr>
-        <w:t>trong</w:t>
-      </w:r>
-      <w:proofErr w:type="spellEnd"/>
-      <w:r>
-        <w:rPr>
-          <w:rFonts w:cs="Times New Roman"/>
-        </w:rPr>
-        <w:t xml:space="preserve"> </w:t>
-      </w:r>
-      <w:proofErr w:type="spellStart"/>
-      <w:r>
-        <w:rPr>
-          <w:rFonts w:cs="Times New Roman"/>
-        </w:rPr>
-        <w:t>lần</w:t>
-      </w:r>
-      <w:proofErr w:type="spellEnd"/>
-      <w:r>
-        <w:rPr>
-          <w:rFonts w:cs="Times New Roman"/>
-        </w:rPr>
-        <w:t xml:space="preserve"> </w:t>
-      </w:r>
-      <w:proofErr w:type="spellStart"/>
-      <w:r>
-        <w:rPr>
-          <w:rFonts w:cs="Times New Roman"/>
-        </w:rPr>
-        <w:t>đầu</w:t>
-      </w:r>
-      <w:proofErr w:type="spellEnd"/>
-      <w:r>
-        <w:rPr>
-          <w:rFonts w:cs="Times New Roman"/>
-        </w:rPr>
-        <w:t xml:space="preserve">, </w:t>
-      </w:r>
-      <w:proofErr w:type="spellStart"/>
-      <w:r>
-        <w:rPr>
-          <w:rFonts w:cs="Times New Roman"/>
-        </w:rPr>
-        <w:t>các</w:t>
-      </w:r>
-      <w:proofErr w:type="spellEnd"/>
-      <w:r>
-        <w:rPr>
-          <w:rFonts w:cs="Times New Roman"/>
-        </w:rPr>
-        <w:t xml:space="preserve"> </w:t>
-      </w:r>
-      <w:proofErr w:type="spellStart"/>
-      <w:r>
-        <w:rPr>
-          <w:rFonts w:cs="Times New Roman"/>
-        </w:rPr>
-        <w:t>lần</w:t>
-      </w:r>
-      <w:proofErr w:type="spellEnd"/>
-      <w:r>
-        <w:rPr>
-          <w:rFonts w:cs="Times New Roman"/>
-        </w:rPr>
-        <w:t xml:space="preserve"> </w:t>
-      </w:r>
-      <w:proofErr w:type="spellStart"/>
-      <w:r>
-        <w:rPr>
-          <w:rFonts w:cs="Times New Roman"/>
-        </w:rPr>
-        <w:t>sau</w:t>
-      </w:r>
-      <w:proofErr w:type="spellEnd"/>
-      <w:r>
-        <w:rPr>
-          <w:rFonts w:cs="Times New Roman"/>
-        </w:rPr>
-        <w:t xml:space="preserve"> </w:t>
-      </w:r>
-      <w:proofErr w:type="spellStart"/>
-      <w:r>
-        <w:rPr>
-          <w:rFonts w:cs="Times New Roman"/>
-        </w:rPr>
-        <w:t>sẽ</w:t>
-      </w:r>
-      <w:proofErr w:type="spellEnd"/>
-      <w:r>
-        <w:rPr>
-          <w:rFonts w:cs="Times New Roman"/>
-        </w:rPr>
-        <w:t xml:space="preserve"> </w:t>
-      </w:r>
-      <w:proofErr w:type="spellStart"/>
-      <w:r>
-        <w:rPr>
-          <w:rFonts w:cs="Times New Roman"/>
-        </w:rPr>
-        <w:t>chọn</w:t>
-      </w:r>
-      <w:proofErr w:type="spellEnd"/>
-      <w:r>
-        <w:rPr>
-          <w:rFonts w:cs="Times New Roman"/>
-        </w:rPr>
-        <w:t xml:space="preserve"> </w:t>
-      </w:r>
-      <w:proofErr w:type="spellStart"/>
-      <w:r>
-        <w:rPr>
-          <w:rFonts w:cs="Times New Roman"/>
-        </w:rPr>
-        <w:t>từ</w:t>
-      </w:r>
-      <w:proofErr w:type="spellEnd"/>
-      <w:r>
-        <w:rPr>
-          <w:rFonts w:cs="Times New Roman"/>
-        </w:rPr>
-        <w:t xml:space="preserve"> </w:t>
-      </w:r>
-      <w:proofErr w:type="spellStart"/>
-      <w:r>
-        <w:rPr>
-          <w:rFonts w:cs="Times New Roman"/>
-        </w:rPr>
-        <w:t>tập</w:t>
-      </w:r>
-      <w:proofErr w:type="spellEnd"/>
-      <w:r>
-        <w:rPr>
-          <w:rFonts w:cs="Times New Roman"/>
-        </w:rPr>
-        <w:t xml:space="preserve"> </w:t>
-      </w:r>
-      <w:proofErr w:type="spellStart"/>
-      <w:r>
-        <w:rPr>
-          <w:rFonts w:cs="Times New Roman"/>
-        </w:rPr>
-        <w:t>các</w:t>
-      </w:r>
-      <w:proofErr w:type="spellEnd"/>
-      <w:r>
-        <w:rPr>
-          <w:rFonts w:cs="Times New Roman"/>
-        </w:rPr>
-        <w:t xml:space="preserve"> </w:t>
-      </w:r>
-      <w:proofErr w:type="spellStart"/>
-      <w:r>
-        <w:rPr>
-          <w:rFonts w:cs="Times New Roman"/>
-        </w:rPr>
-        <w:t>inliners</w:t>
-      </w:r>
-      <w:proofErr w:type="spellEnd"/>
+        <w:t xml:space="preserve"> Chọn ngẫu nhiên 4 cặp điểm (số lượng tối thiểu để giải hệ phương trình tìm 8 tham số của H) từ tập dữ liệu</w:t>
+      </w:r>
+      <w:r>
+        <w:rPr>
+          <w:rFonts w:cs="Times New Roman"/>
+        </w:rPr>
+        <w:t xml:space="preserve"> trong lần đầu, các lần sau sẽ chọn từ tập các inliners</w:t>
+      </w:r>
     </w:p>
     <w:p>
       <w:pPr>
@@ -9112,31 +9380,7 @@
         <w:t>2.5</w:t>
       </w:r>
       <w:r>
-        <w:t xml:space="preserve"> </w:t>
-      </w:r>
-      <w:proofErr w:type="spellStart"/>
-      <w:r>
-        <w:t>Nắn</w:t>
-      </w:r>
-      <w:proofErr w:type="spellEnd"/>
-      <w:r>
-        <w:t xml:space="preserve"> </w:t>
-      </w:r>
-      <w:proofErr w:type="spellStart"/>
-      <w:r>
-        <w:t>ảnh</w:t>
-      </w:r>
-      <w:proofErr w:type="spellEnd"/>
-      <w:r>
-        <w:t xml:space="preserve"> (Warping) </w:t>
-      </w:r>
-      <w:proofErr w:type="spellStart"/>
-      <w:r>
-        <w:t>và</w:t>
-      </w:r>
-      <w:proofErr w:type="spellEnd"/>
-      <w:r>
-        <w:t xml:space="preserve"> Trộn ảnh (Blending)</w:t>
+        <w:t xml:space="preserve"> Nắn ảnh (Warping) và Trộn ảnh (Blending)</w:t>
       </w:r>
       <w:bookmarkEnd w:id="11"/>
     </w:p>
@@ -9229,14 +9473,65 @@
         <w:rPr>
           <w:rFonts w:cs="Times New Roman"/>
         </w:rPr>
-        <w:t xml:space="preserve"> Tại vùng chồng lấp (overlap) giữa hai ảnh, thay vì cắt đột ngột, ta sẽ "trộn" (blend) màu sắc của chúng một cách mượt mà (ví dụ: dùng kỹ thuật Linear Blending hoặc Multi-band Blending) để loại bỏ các "vết cắt" (seams), tạo ra một bức ảnh panorama liền mạch.</w:t>
-      </w:r>
+        <w:t xml:space="preserve"> Tại vùng chồng lấp (overlap) giữa hai ảnh, thay vì cắt đột ngột, ta sẽ "trộn" (blend) màu sắc của chúng một cách mượt mà (ví dụ: dùng kỹ thuật Linear Blending hoặc Multi-band Blending) để loại bỏ các "vết cắt" (seams), tạo ra một bức </w:t>
+      </w:r>
+      <w:proofErr w:type="spellStart"/>
+      <w:r>
+        <w:rPr>
+          <w:rFonts w:cs="Times New Roman"/>
+        </w:rPr>
+        <w:t>ảnh</w:t>
+      </w:r>
+      <w:proofErr w:type="spellEnd"/>
+      <w:r>
+        <w:rPr>
+          <w:rFonts w:cs="Times New Roman"/>
+        </w:rPr>
+        <w:t xml:space="preserve"> panorama </w:t>
+      </w:r>
+      <w:proofErr w:type="spellStart"/>
+      <w:r>
+        <w:rPr>
+          <w:rFonts w:cs="Times New Roman"/>
+        </w:rPr>
+        <w:t>liền</w:t>
+      </w:r>
+      <w:proofErr w:type="spellEnd"/>
+      <w:r>
+        <w:rPr>
+          <w:rFonts w:cs="Times New Roman"/>
+        </w:rPr>
+        <w:t xml:space="preserve"> </w:t>
+      </w:r>
+      <w:proofErr w:type="spellStart"/>
+      <w:r>
+        <w:rPr>
+          <w:rFonts w:cs="Times New Roman"/>
+        </w:rPr>
+        <w:t>mạch</w:t>
+      </w:r>
+      <w:proofErr w:type="spellEnd"/>
+      <w:r>
+        <w:rPr>
+          <w:rFonts w:cs="Times New Roman"/>
+        </w:rPr>
+        <w:t>.</w:t>
+      </w:r>
+      <w:bookmarkStart w:id="12" w:name="_Toc215496507"/>
+    </w:p>
+    <w:p>
+      <w:pPr>
+        <w:spacing w:line="360" w:lineRule="auto"/>
+        <w:ind w:left="1080"/>
+        <w:rPr>
+          <w:rFonts w:cs="Times New Roman"/>
+        </w:rPr>
+      </w:pPr>
     </w:p>
     <w:p>
       <w:pPr>
         <w:pStyle w:val="Heading1"/>
       </w:pPr>
-      <w:bookmarkStart w:id="12" w:name="_Toc215496507"/>
       <w:r>
         <w:lastRenderedPageBreak/>
         <w:t>CHƯ</w:t>
@@ -9282,7 +9577,717 @@
         <w:rPr>
           <w:rFonts w:cs="Times New Roman"/>
         </w:rPr>
-        <w:t xml:space="preserve"> Thuật toán được cài đặt thử nghiệm bằng ngôn ngữ Python, sử dụng thư viện OpenCV (cung cấp các hàm SIFT, RANSAC, và Homography đã được tối ưu hóa).</w:t>
+        <w:t xml:space="preserve"> Thuật toán được cài đặt thử nghiệm bằng ngôn ngữ Python, </w:t>
+      </w:r>
+      <w:proofErr w:type="spellStart"/>
+      <w:r>
+        <w:rPr>
+          <w:rFonts w:cs="Times New Roman"/>
+        </w:rPr>
+        <w:t>sử</w:t>
+      </w:r>
+      <w:proofErr w:type="spellEnd"/>
+      <w:r>
+        <w:rPr>
+          <w:rFonts w:cs="Times New Roman"/>
+        </w:rPr>
+        <w:t xml:space="preserve"> </w:t>
+      </w:r>
+      <w:proofErr w:type="spellStart"/>
+      <w:r>
+        <w:rPr>
+          <w:rFonts w:cs="Times New Roman"/>
+        </w:rPr>
+        <w:t>dụng</w:t>
+      </w:r>
+      <w:proofErr w:type="spellEnd"/>
+      <w:r>
+        <w:rPr>
+          <w:rFonts w:cs="Times New Roman"/>
+        </w:rPr>
+        <w:t xml:space="preserve"> </w:t>
+      </w:r>
+      <w:proofErr w:type="spellStart"/>
+      <w:r>
+        <w:rPr>
+          <w:rFonts w:cs="Times New Roman"/>
+        </w:rPr>
+        <w:t>thư</w:t>
+      </w:r>
+      <w:proofErr w:type="spellEnd"/>
+      <w:r>
+        <w:rPr>
+          <w:rFonts w:cs="Times New Roman"/>
+        </w:rPr>
+        <w:t xml:space="preserve"> </w:t>
+      </w:r>
+      <w:proofErr w:type="spellStart"/>
+      <w:r>
+        <w:rPr>
+          <w:rFonts w:cs="Times New Roman"/>
+        </w:rPr>
+        <w:t>viện</w:t>
+      </w:r>
+      <w:proofErr w:type="spellEnd"/>
+    </w:p>
+    <w:p>
+      <w:pPr>
+        <w:pStyle w:val="NormalWeb"/>
+        <w:numPr>
+          <w:ilvl w:val="1"/>
+          <w:numId w:val="13"/>
+        </w:numPr>
+        <w:rPr>
+          <w:sz w:val="28"/>
+          <w:szCs w:val="28"/>
+        </w:rPr>
+      </w:pPr>
+      <w:r>
+        <w:rPr>
+          <w:b/>
+          <w:bCs/>
+          <w:sz w:val="28"/>
+          <w:szCs w:val="28"/>
+        </w:rPr>
+        <w:t>NumPy:</w:t>
+      </w:r>
+      <w:r>
+        <w:rPr>
+          <w:sz w:val="28"/>
+          <w:szCs w:val="28"/>
+        </w:rPr>
+        <w:t xml:space="preserve"> </w:t>
+      </w:r>
+      <w:proofErr w:type="spellStart"/>
+      <w:r>
+        <w:rPr>
+          <w:sz w:val="28"/>
+          <w:szCs w:val="28"/>
+        </w:rPr>
+        <w:t>Tính</w:t>
+      </w:r>
+      <w:proofErr w:type="spellEnd"/>
+      <w:r>
+        <w:rPr>
+          <w:sz w:val="28"/>
+          <w:szCs w:val="28"/>
+        </w:rPr>
+        <w:t xml:space="preserve"> </w:t>
+      </w:r>
+      <w:proofErr w:type="spellStart"/>
+      <w:r>
+        <w:rPr>
+          <w:sz w:val="28"/>
+          <w:szCs w:val="28"/>
+        </w:rPr>
+        <w:t>toán</w:t>
+      </w:r>
+      <w:proofErr w:type="spellEnd"/>
+      <w:r>
+        <w:rPr>
+          <w:sz w:val="28"/>
+          <w:szCs w:val="28"/>
+        </w:rPr>
+        <w:t xml:space="preserve"> ma </w:t>
+      </w:r>
+      <w:proofErr w:type="spellStart"/>
+      <w:r>
+        <w:rPr>
+          <w:sz w:val="28"/>
+          <w:szCs w:val="28"/>
+        </w:rPr>
+        <w:t>trận</w:t>
+      </w:r>
+      <w:proofErr w:type="spellEnd"/>
+      <w:r>
+        <w:rPr>
+          <w:sz w:val="28"/>
+          <w:szCs w:val="28"/>
+        </w:rPr>
+        <w:t xml:space="preserve"> </w:t>
+      </w:r>
+      <w:proofErr w:type="spellStart"/>
+      <w:r>
+        <w:rPr>
+          <w:sz w:val="28"/>
+          <w:szCs w:val="28"/>
+        </w:rPr>
+        <w:t>và</w:t>
+      </w:r>
+      <w:proofErr w:type="spellEnd"/>
+      <w:r>
+        <w:rPr>
+          <w:sz w:val="28"/>
+          <w:szCs w:val="28"/>
+        </w:rPr>
+        <w:t xml:space="preserve"> </w:t>
+      </w:r>
+      <w:proofErr w:type="spellStart"/>
+      <w:r>
+        <w:rPr>
+          <w:sz w:val="28"/>
+          <w:szCs w:val="28"/>
+        </w:rPr>
+        <w:t>đại</w:t>
+      </w:r>
+      <w:proofErr w:type="spellEnd"/>
+      <w:r>
+        <w:rPr>
+          <w:sz w:val="28"/>
+          <w:szCs w:val="28"/>
+        </w:rPr>
+        <w:t xml:space="preserve"> </w:t>
+      </w:r>
+      <w:proofErr w:type="spellStart"/>
+      <w:r>
+        <w:rPr>
+          <w:sz w:val="28"/>
+          <w:szCs w:val="28"/>
+        </w:rPr>
+        <w:t>số</w:t>
+      </w:r>
+      <w:proofErr w:type="spellEnd"/>
+      <w:r>
+        <w:rPr>
+          <w:sz w:val="28"/>
+          <w:szCs w:val="28"/>
+        </w:rPr>
+        <w:t xml:space="preserve"> </w:t>
+      </w:r>
+      <w:proofErr w:type="spellStart"/>
+      <w:r>
+        <w:rPr>
+          <w:sz w:val="28"/>
+          <w:szCs w:val="28"/>
+        </w:rPr>
+        <w:t>tuyến</w:t>
+      </w:r>
+      <w:proofErr w:type="spellEnd"/>
+      <w:r>
+        <w:rPr>
+          <w:sz w:val="28"/>
+          <w:szCs w:val="28"/>
+        </w:rPr>
+        <w:t xml:space="preserve"> </w:t>
+      </w:r>
+      <w:proofErr w:type="spellStart"/>
+      <w:r>
+        <w:rPr>
+          <w:sz w:val="28"/>
+          <w:szCs w:val="28"/>
+        </w:rPr>
+        <w:t>tính</w:t>
+      </w:r>
+      <w:proofErr w:type="spellEnd"/>
+      <w:r>
+        <w:rPr>
+          <w:sz w:val="28"/>
+          <w:szCs w:val="28"/>
+        </w:rPr>
+        <w:t xml:space="preserve"> (SVD, gradient).</w:t>
+      </w:r>
+    </w:p>
+    <w:p>
+      <w:pPr>
+        <w:pStyle w:val="NormalWeb"/>
+        <w:numPr>
+          <w:ilvl w:val="1"/>
+          <w:numId w:val="13"/>
+        </w:numPr>
+        <w:rPr>
+          <w:sz w:val="28"/>
+          <w:szCs w:val="28"/>
+        </w:rPr>
+      </w:pPr>
+      <w:r>
+        <w:rPr>
+          <w:b/>
+          <w:bCs/>
+          <w:sz w:val="28"/>
+          <w:szCs w:val="28"/>
+        </w:rPr>
+        <w:t>SciPy:</w:t>
+      </w:r>
+      <w:r>
+        <w:rPr>
+          <w:sz w:val="28"/>
+          <w:szCs w:val="28"/>
+        </w:rPr>
+        <w:t xml:space="preserve"> </w:t>
+      </w:r>
+      <w:proofErr w:type="spellStart"/>
+      <w:r>
+        <w:rPr>
+          <w:sz w:val="28"/>
+          <w:szCs w:val="28"/>
+        </w:rPr>
+        <w:t>Xử</w:t>
+      </w:r>
+      <w:proofErr w:type="spellEnd"/>
+      <w:r>
+        <w:rPr>
+          <w:sz w:val="28"/>
+          <w:szCs w:val="28"/>
+        </w:rPr>
+        <w:t xml:space="preserve"> </w:t>
+      </w:r>
+      <w:proofErr w:type="spellStart"/>
+      <w:r>
+        <w:rPr>
+          <w:sz w:val="28"/>
+          <w:szCs w:val="28"/>
+        </w:rPr>
+        <w:t>lý</w:t>
+      </w:r>
+      <w:proofErr w:type="spellEnd"/>
+      <w:r>
+        <w:rPr>
+          <w:sz w:val="28"/>
+          <w:szCs w:val="28"/>
+        </w:rPr>
+        <w:t xml:space="preserve"> </w:t>
+      </w:r>
+      <w:proofErr w:type="spellStart"/>
+      <w:r>
+        <w:rPr>
+          <w:sz w:val="28"/>
+          <w:szCs w:val="28"/>
+        </w:rPr>
+        <w:t>ảnh</w:t>
+      </w:r>
+      <w:proofErr w:type="spellEnd"/>
+      <w:r>
+        <w:rPr>
+          <w:sz w:val="28"/>
+          <w:szCs w:val="28"/>
+        </w:rPr>
+        <w:t xml:space="preserve"> (</w:t>
+      </w:r>
+      <w:proofErr w:type="spellStart"/>
+      <w:r>
+        <w:rPr>
+          <w:sz w:val="28"/>
+          <w:szCs w:val="28"/>
+        </w:rPr>
+        <w:t>bộ</w:t>
+      </w:r>
+      <w:proofErr w:type="spellEnd"/>
+      <w:r>
+        <w:rPr>
+          <w:sz w:val="28"/>
+          <w:szCs w:val="28"/>
+        </w:rPr>
+        <w:t xml:space="preserve"> </w:t>
+      </w:r>
+      <w:proofErr w:type="spellStart"/>
+      <w:r>
+        <w:rPr>
+          <w:sz w:val="28"/>
+          <w:szCs w:val="28"/>
+        </w:rPr>
+        <w:t>lọc</w:t>
+      </w:r>
+      <w:proofErr w:type="spellEnd"/>
+      <w:r>
+        <w:rPr>
+          <w:sz w:val="28"/>
+          <w:szCs w:val="28"/>
+        </w:rPr>
+        <w:t xml:space="preserve"> Gaussian) </w:t>
+      </w:r>
+      <w:proofErr w:type="spellStart"/>
+      <w:r>
+        <w:rPr>
+          <w:sz w:val="28"/>
+          <w:szCs w:val="28"/>
+        </w:rPr>
+        <w:t>và</w:t>
+      </w:r>
+      <w:proofErr w:type="spellEnd"/>
+      <w:r>
+        <w:rPr>
+          <w:sz w:val="28"/>
+          <w:szCs w:val="28"/>
+        </w:rPr>
+        <w:t xml:space="preserve"> </w:t>
+      </w:r>
+      <w:proofErr w:type="spellStart"/>
+      <w:r>
+        <w:rPr>
+          <w:sz w:val="28"/>
+          <w:szCs w:val="28"/>
+        </w:rPr>
+        <w:t>hình</w:t>
+      </w:r>
+      <w:proofErr w:type="spellEnd"/>
+      <w:r>
+        <w:rPr>
+          <w:sz w:val="28"/>
+          <w:szCs w:val="28"/>
+        </w:rPr>
+        <w:t xml:space="preserve"> </w:t>
+      </w:r>
+      <w:proofErr w:type="spellStart"/>
+      <w:r>
+        <w:rPr>
+          <w:sz w:val="28"/>
+          <w:szCs w:val="28"/>
+        </w:rPr>
+        <w:t>học</w:t>
+      </w:r>
+      <w:proofErr w:type="spellEnd"/>
+      <w:r>
+        <w:rPr>
+          <w:sz w:val="28"/>
+          <w:szCs w:val="28"/>
+        </w:rPr>
+        <w:t xml:space="preserve"> (</w:t>
+      </w:r>
+      <w:proofErr w:type="spellStart"/>
+      <w:r>
+        <w:rPr>
+          <w:sz w:val="28"/>
+          <w:szCs w:val="28"/>
+        </w:rPr>
+        <w:t>biến</w:t>
+      </w:r>
+      <w:proofErr w:type="spellEnd"/>
+      <w:r>
+        <w:rPr>
+          <w:sz w:val="28"/>
+          <w:szCs w:val="28"/>
+        </w:rPr>
+        <w:t xml:space="preserve"> </w:t>
+      </w:r>
+      <w:proofErr w:type="spellStart"/>
+      <w:r>
+        <w:rPr>
+          <w:sz w:val="28"/>
+          <w:szCs w:val="28"/>
+        </w:rPr>
+        <w:t>đổi</w:t>
+      </w:r>
+      <w:proofErr w:type="spellEnd"/>
+      <w:r>
+        <w:rPr>
+          <w:sz w:val="28"/>
+          <w:szCs w:val="28"/>
+        </w:rPr>
+        <w:t xml:space="preserve"> </w:t>
+      </w:r>
+      <w:proofErr w:type="spellStart"/>
+      <w:r>
+        <w:rPr>
+          <w:sz w:val="28"/>
+          <w:szCs w:val="28"/>
+        </w:rPr>
+        <w:t>tọa</w:t>
+      </w:r>
+      <w:proofErr w:type="spellEnd"/>
+      <w:r>
+        <w:rPr>
+          <w:sz w:val="28"/>
+          <w:szCs w:val="28"/>
+        </w:rPr>
+        <w:t xml:space="preserve"> </w:t>
+      </w:r>
+      <w:proofErr w:type="spellStart"/>
+      <w:r>
+        <w:rPr>
+          <w:sz w:val="28"/>
+          <w:szCs w:val="28"/>
+        </w:rPr>
+        <w:t>độ</w:t>
+      </w:r>
+      <w:proofErr w:type="spellEnd"/>
+      <w:r>
+        <w:rPr>
+          <w:sz w:val="28"/>
+          <w:szCs w:val="28"/>
+        </w:rPr>
+        <w:t>).</w:t>
+      </w:r>
+    </w:p>
+    <w:p>
+      <w:pPr>
+        <w:pStyle w:val="NormalWeb"/>
+        <w:numPr>
+          <w:ilvl w:val="1"/>
+          <w:numId w:val="13"/>
+        </w:numPr>
+        <w:rPr>
+          <w:sz w:val="28"/>
+          <w:szCs w:val="28"/>
+        </w:rPr>
+      </w:pPr>
+      <w:r>
+        <w:rPr>
+          <w:b/>
+          <w:bCs/>
+          <w:sz w:val="28"/>
+          <w:szCs w:val="28"/>
+        </w:rPr>
+        <w:t>Pillow (PIL):</w:t>
+      </w:r>
+      <w:r>
+        <w:rPr>
+          <w:sz w:val="28"/>
+          <w:szCs w:val="28"/>
+        </w:rPr>
+        <w:t xml:space="preserve"> </w:t>
+      </w:r>
+      <w:proofErr w:type="spellStart"/>
+      <w:r>
+        <w:rPr>
+          <w:sz w:val="28"/>
+          <w:szCs w:val="28"/>
+        </w:rPr>
+        <w:t>Đọc</w:t>
+      </w:r>
+      <w:proofErr w:type="spellEnd"/>
+      <w:r>
+        <w:rPr>
+          <w:sz w:val="28"/>
+          <w:szCs w:val="28"/>
+        </w:rPr>
+        <w:t>/</w:t>
+      </w:r>
+      <w:proofErr w:type="spellStart"/>
+      <w:r>
+        <w:rPr>
+          <w:sz w:val="28"/>
+          <w:szCs w:val="28"/>
+        </w:rPr>
+        <w:t>ghi</w:t>
+      </w:r>
+      <w:proofErr w:type="spellEnd"/>
+      <w:r>
+        <w:rPr>
+          <w:sz w:val="28"/>
+          <w:szCs w:val="28"/>
+        </w:rPr>
+        <w:t xml:space="preserve"> </w:t>
+      </w:r>
+      <w:proofErr w:type="spellStart"/>
+      <w:r>
+        <w:rPr>
+          <w:sz w:val="28"/>
+          <w:szCs w:val="28"/>
+        </w:rPr>
+        <w:t>và</w:t>
+      </w:r>
+      <w:proofErr w:type="spellEnd"/>
+      <w:r>
+        <w:rPr>
+          <w:sz w:val="28"/>
+          <w:szCs w:val="28"/>
+        </w:rPr>
+        <w:t xml:space="preserve"> </w:t>
+      </w:r>
+      <w:proofErr w:type="spellStart"/>
+      <w:r>
+        <w:rPr>
+          <w:sz w:val="28"/>
+          <w:szCs w:val="28"/>
+        </w:rPr>
+        <w:t>xử</w:t>
+      </w:r>
+      <w:proofErr w:type="spellEnd"/>
+      <w:r>
+        <w:rPr>
+          <w:sz w:val="28"/>
+          <w:szCs w:val="28"/>
+        </w:rPr>
+        <w:t xml:space="preserve"> </w:t>
+      </w:r>
+      <w:proofErr w:type="spellStart"/>
+      <w:r>
+        <w:rPr>
+          <w:sz w:val="28"/>
+          <w:szCs w:val="28"/>
+        </w:rPr>
+        <w:t>lý</w:t>
+      </w:r>
+      <w:proofErr w:type="spellEnd"/>
+      <w:r>
+        <w:rPr>
+          <w:sz w:val="28"/>
+          <w:szCs w:val="28"/>
+        </w:rPr>
+        <w:t xml:space="preserve"> </w:t>
+      </w:r>
+      <w:proofErr w:type="spellStart"/>
+      <w:r>
+        <w:rPr>
+          <w:sz w:val="28"/>
+          <w:szCs w:val="28"/>
+        </w:rPr>
+        <w:t>ảnh</w:t>
+      </w:r>
+      <w:proofErr w:type="spellEnd"/>
+      <w:r>
+        <w:rPr>
+          <w:sz w:val="28"/>
+          <w:szCs w:val="28"/>
+        </w:rPr>
+        <w:t xml:space="preserve"> </w:t>
+      </w:r>
+      <w:proofErr w:type="spellStart"/>
+      <w:r>
+        <w:rPr>
+          <w:sz w:val="28"/>
+          <w:szCs w:val="28"/>
+        </w:rPr>
+        <w:t>cơ</w:t>
+      </w:r>
+      <w:proofErr w:type="spellEnd"/>
+      <w:r>
+        <w:rPr>
+          <w:sz w:val="28"/>
+          <w:szCs w:val="28"/>
+        </w:rPr>
+        <w:t xml:space="preserve"> </w:t>
+      </w:r>
+      <w:proofErr w:type="spellStart"/>
+      <w:r>
+        <w:rPr>
+          <w:sz w:val="28"/>
+          <w:szCs w:val="28"/>
+        </w:rPr>
+        <w:t>bản</w:t>
+      </w:r>
+      <w:proofErr w:type="spellEnd"/>
+      <w:r>
+        <w:rPr>
+          <w:sz w:val="28"/>
+          <w:szCs w:val="28"/>
+        </w:rPr>
+        <w:t>.</w:t>
+      </w:r>
+    </w:p>
+    <w:p>
+      <w:pPr>
+        <w:pStyle w:val="NormalWeb"/>
+        <w:numPr>
+          <w:ilvl w:val="1"/>
+          <w:numId w:val="13"/>
+        </w:numPr>
+        <w:rPr>
+          <w:sz w:val="28"/>
+          <w:szCs w:val="28"/>
+        </w:rPr>
+      </w:pPr>
+      <w:r>
+        <w:rPr>
+          <w:b/>
+          <w:bCs/>
+          <w:sz w:val="28"/>
+          <w:szCs w:val="28"/>
+        </w:rPr>
+        <w:t>Matplotlib:</w:t>
+      </w:r>
+      <w:r>
+        <w:rPr>
+          <w:sz w:val="28"/>
+          <w:szCs w:val="28"/>
+        </w:rPr>
+        <w:t xml:space="preserve"> </w:t>
+      </w:r>
+      <w:proofErr w:type="spellStart"/>
+      <w:r>
+        <w:rPr>
+          <w:sz w:val="28"/>
+          <w:szCs w:val="28"/>
+        </w:rPr>
+        <w:t>Hiển</w:t>
+      </w:r>
+      <w:proofErr w:type="spellEnd"/>
+      <w:r>
+        <w:rPr>
+          <w:sz w:val="28"/>
+          <w:szCs w:val="28"/>
+        </w:rPr>
+        <w:t xml:space="preserve"> </w:t>
+      </w:r>
+      <w:proofErr w:type="spellStart"/>
+      <w:r>
+        <w:rPr>
+          <w:sz w:val="28"/>
+          <w:szCs w:val="28"/>
+        </w:rPr>
+        <w:t>thị</w:t>
+      </w:r>
+      <w:proofErr w:type="spellEnd"/>
+      <w:r>
+        <w:rPr>
+          <w:sz w:val="28"/>
+          <w:szCs w:val="28"/>
+        </w:rPr>
+        <w:t xml:space="preserve"> </w:t>
+      </w:r>
+      <w:proofErr w:type="spellStart"/>
+      <w:r>
+        <w:rPr>
+          <w:sz w:val="28"/>
+          <w:szCs w:val="28"/>
+        </w:rPr>
+        <w:t>trực</w:t>
+      </w:r>
+      <w:proofErr w:type="spellEnd"/>
+      <w:r>
+        <w:rPr>
+          <w:sz w:val="28"/>
+          <w:szCs w:val="28"/>
+        </w:rPr>
+        <w:t xml:space="preserve"> </w:t>
+      </w:r>
+      <w:proofErr w:type="spellStart"/>
+      <w:r>
+        <w:rPr>
+          <w:sz w:val="28"/>
+          <w:szCs w:val="28"/>
+        </w:rPr>
+        <w:t>quan</w:t>
+      </w:r>
+      <w:proofErr w:type="spellEnd"/>
+      <w:r>
+        <w:rPr>
+          <w:sz w:val="28"/>
+          <w:szCs w:val="28"/>
+        </w:rPr>
+        <w:t xml:space="preserve"> </w:t>
+      </w:r>
+      <w:proofErr w:type="spellStart"/>
+      <w:r>
+        <w:rPr>
+          <w:sz w:val="28"/>
+          <w:szCs w:val="28"/>
+        </w:rPr>
+        <w:t>kết</w:t>
+      </w:r>
+      <w:proofErr w:type="spellEnd"/>
+      <w:r>
+        <w:rPr>
+          <w:sz w:val="28"/>
+          <w:szCs w:val="28"/>
+        </w:rPr>
+        <w:t xml:space="preserve"> </w:t>
+      </w:r>
+      <w:proofErr w:type="spellStart"/>
+      <w:r>
+        <w:rPr>
+          <w:sz w:val="28"/>
+          <w:szCs w:val="28"/>
+        </w:rPr>
+        <w:t>quả</w:t>
+      </w:r>
+      <w:proofErr w:type="spellEnd"/>
+      <w:r>
+        <w:rPr>
+          <w:sz w:val="28"/>
+          <w:szCs w:val="28"/>
+        </w:rPr>
+        <w:t>.</w:t>
       </w:r>
     </w:p>
     <w:p>
@@ -9296,19 +10301,75 @@
           <w:rFonts w:cs="Times New Roman"/>
         </w:rPr>
       </w:pPr>
+      <w:proofErr w:type="spellStart"/>
       <w:r>
         <w:rPr>
           <w:rFonts w:cs="Times New Roman"/>
           <w:b/>
           <w:bCs/>
         </w:rPr>
-        <w:t>Dữ liệu:</w:t>
-      </w:r>
-      <w:r>
-        <w:rPr>
-          <w:rFonts w:cs="Times New Roman"/>
-        </w:rPr>
-        <w:t xml:space="preserve"> Thử nghiệm trên các bộ 2-3 ảnh có phần chồng lấp (overlap) khoảng 30-50%, được chụp bằng điện thoại di động với các góc xoay và tỷ lệ khác nhau.</w:t>
+        <w:t>Dữ</w:t>
+      </w:r>
+      <w:proofErr w:type="spellEnd"/>
+      <w:r>
+        <w:rPr>
+          <w:rFonts w:cs="Times New Roman"/>
+          <w:b/>
+          <w:bCs/>
+        </w:rPr>
+        <w:t xml:space="preserve"> </w:t>
+      </w:r>
+      <w:proofErr w:type="spellStart"/>
+      <w:r>
+        <w:rPr>
+          <w:rFonts w:cs="Times New Roman"/>
+          <w:b/>
+          <w:bCs/>
+        </w:rPr>
+        <w:t>liệu</w:t>
+      </w:r>
+      <w:proofErr w:type="spellEnd"/>
+      <w:r>
+        <w:rPr>
+          <w:rFonts w:cs="Times New Roman"/>
+          <w:b/>
+          <w:bCs/>
+        </w:rPr>
+        <w:t>:</w:t>
+      </w:r>
+      <w:r>
+        <w:rPr>
+          <w:rFonts w:cs="Times New Roman"/>
+        </w:rPr>
+        <w:t xml:space="preserve"> </w:t>
+      </w:r>
+      <w:proofErr w:type="spellStart"/>
+      <w:r>
+        <w:rPr>
+          <w:rFonts w:cs="Times New Roman"/>
+        </w:rPr>
+        <w:t>Thử</w:t>
+      </w:r>
+      <w:proofErr w:type="spellEnd"/>
+      <w:r>
+        <w:rPr>
+          <w:rFonts w:cs="Times New Roman"/>
+        </w:rPr>
+        <w:t xml:space="preserve"> </w:t>
+      </w:r>
+      <w:proofErr w:type="spellStart"/>
+      <w:r>
+        <w:rPr>
+          <w:rFonts w:cs="Times New Roman"/>
+        </w:rPr>
+        <w:t>nghiệm</w:t>
+      </w:r>
+      <w:proofErr w:type="spellEnd"/>
+      <w:r>
+        <w:rPr>
+          <w:rFonts w:cs="Times New Roman"/>
+        </w:rPr>
+        <w:t xml:space="preserve"> trên các bộ 2-3 ảnh có phần chồng lấp (overlap) khoảng 30-50%, được chụp bằng điện thoại di động với các góc xoay và tỷ lệ khác nhau.</w:t>
       </w:r>
     </w:p>
     <w:p>
@@ -9392,105 +10453,7 @@
         <w:rPr>
           <w:rFonts w:cs="Times New Roman"/>
         </w:rPr>
-        <w:t xml:space="preserve">Sau khi có các cặp điểm khớp, ảnh bên trái được "nắn" (warp) và ghép vào ảnh bên phải. Vùng chồng lấp được trộn mượt mà (blending), tạo ra ảnh panorama cuối </w:t>
-      </w:r>
-      <w:proofErr w:type="spellStart"/>
-      <w:r>
-        <w:rPr>
-          <w:rFonts w:cs="Times New Roman"/>
-        </w:rPr>
-        <w:t>cùng</w:t>
-      </w:r>
-      <w:proofErr w:type="spellEnd"/>
-      <w:r>
-        <w:rPr>
-          <w:rFonts w:cs="Times New Roman"/>
-        </w:rPr>
-        <w:t xml:space="preserve"> </w:t>
-      </w:r>
-      <w:proofErr w:type="spellStart"/>
-      <w:r>
-        <w:rPr>
-          <w:rFonts w:cs="Times New Roman"/>
-        </w:rPr>
-        <w:t>mà</w:t>
-      </w:r>
-      <w:proofErr w:type="spellEnd"/>
-      <w:r>
-        <w:rPr>
-          <w:rFonts w:cs="Times New Roman"/>
-        </w:rPr>
-        <w:t xml:space="preserve"> </w:t>
-      </w:r>
-      <w:proofErr w:type="spellStart"/>
-      <w:r>
-        <w:rPr>
-          <w:rFonts w:cs="Times New Roman"/>
-        </w:rPr>
-        <w:t>không</w:t>
-      </w:r>
-      <w:proofErr w:type="spellEnd"/>
-      <w:r>
-        <w:rPr>
-          <w:rFonts w:cs="Times New Roman"/>
-        </w:rPr>
-        <w:t xml:space="preserve"> </w:t>
-      </w:r>
-      <w:proofErr w:type="spellStart"/>
-      <w:r>
-        <w:rPr>
-          <w:rFonts w:cs="Times New Roman"/>
-        </w:rPr>
-        <w:t>thấy</w:t>
-      </w:r>
-      <w:proofErr w:type="spellEnd"/>
-      <w:r>
-        <w:rPr>
-          <w:rFonts w:cs="Times New Roman"/>
-        </w:rPr>
-        <w:t xml:space="preserve"> </w:t>
-      </w:r>
-      <w:proofErr w:type="spellStart"/>
-      <w:r>
-        <w:rPr>
-          <w:rFonts w:cs="Times New Roman"/>
-        </w:rPr>
-        <w:t>rõ</w:t>
-      </w:r>
-      <w:proofErr w:type="spellEnd"/>
-      <w:r>
-        <w:rPr>
-          <w:rFonts w:cs="Times New Roman"/>
-        </w:rPr>
-        <w:t xml:space="preserve"> "</w:t>
-      </w:r>
-      <w:proofErr w:type="spellStart"/>
-      <w:r>
-        <w:rPr>
-          <w:rFonts w:cs="Times New Roman"/>
-        </w:rPr>
-        <w:t>vết</w:t>
-      </w:r>
-      <w:proofErr w:type="spellEnd"/>
-      <w:r>
-        <w:rPr>
-          <w:rFonts w:cs="Times New Roman"/>
-        </w:rPr>
-        <w:t xml:space="preserve"> </w:t>
-      </w:r>
-      <w:proofErr w:type="spellStart"/>
-      <w:r>
-        <w:rPr>
-          <w:rFonts w:cs="Times New Roman"/>
-        </w:rPr>
-        <w:t>cắt</w:t>
-      </w:r>
-      <w:proofErr w:type="spellEnd"/>
-      <w:r>
-        <w:rPr>
-          <w:rFonts w:cs="Times New Roman"/>
-        </w:rPr>
-        <w:t>".</w:t>
+        <w:t>Sau khi có các cặp điểm khớp, ảnh bên trái được "nắn" (warp) và ghép vào ảnh bên phải. Vùng chồng lấp được trộn mượt mà (blending), tạo ra ảnh panorama cuối cùng mà không thấy rõ "vết cắt".</w:t>
       </w:r>
     </w:p>
     <w:p>
@@ -9500,145 +10463,11 @@
           <w:rFonts w:cs="Times New Roman"/>
         </w:rPr>
       </w:pPr>
-      <w:proofErr w:type="spellStart"/>
-      <w:r>
-        <w:rPr>
-          <w:rFonts w:cs="Times New Roman"/>
-        </w:rPr>
-        <w:t>Ảnh</w:t>
-      </w:r>
-      <w:proofErr w:type="spellEnd"/>
-      <w:r>
-        <w:rPr>
-          <w:rFonts w:cs="Times New Roman"/>
-        </w:rPr>
-        <w:t xml:space="preserve"> </w:t>
-      </w:r>
-      <w:proofErr w:type="spellStart"/>
-      <w:r>
-        <w:rPr>
-          <w:rFonts w:cs="Times New Roman"/>
-        </w:rPr>
-        <w:t>đầu</w:t>
-      </w:r>
-      <w:proofErr w:type="spellEnd"/>
-      <w:r>
-        <w:rPr>
-          <w:rFonts w:cs="Times New Roman"/>
-        </w:rPr>
-        <w:t xml:space="preserve"> </w:t>
-      </w:r>
-      <w:proofErr w:type="spellStart"/>
-      <w:r>
-        <w:rPr>
-          <w:rFonts w:cs="Times New Roman"/>
-        </w:rPr>
-        <w:t>vào</w:t>
-      </w:r>
-      <w:proofErr w:type="spellEnd"/>
-      <w:r>
-        <w:rPr>
-          <w:rFonts w:cs="Times New Roman"/>
-        </w:rPr>
-        <w:t xml:space="preserve"> </w:t>
-      </w:r>
-      <w:proofErr w:type="spellStart"/>
-      <w:r>
-        <w:rPr>
-          <w:rFonts w:cs="Times New Roman"/>
-        </w:rPr>
-        <w:t>cùng</w:t>
-      </w:r>
-      <w:proofErr w:type="spellEnd"/>
-      <w:r>
-        <w:rPr>
-          <w:rFonts w:cs="Times New Roman"/>
-        </w:rPr>
-        <w:t xml:space="preserve"> </w:t>
-      </w:r>
-      <w:proofErr w:type="spellStart"/>
-      <w:r>
-        <w:rPr>
-          <w:rFonts w:cs="Times New Roman"/>
-        </w:rPr>
-        <w:t>các</w:t>
-      </w:r>
-      <w:proofErr w:type="spellEnd"/>
-      <w:r>
-        <w:rPr>
-          <w:rFonts w:cs="Times New Roman"/>
-        </w:rPr>
-        <w:t xml:space="preserve"> </w:t>
-      </w:r>
-      <w:proofErr w:type="spellStart"/>
-      <w:r>
-        <w:rPr>
-          <w:rFonts w:cs="Times New Roman"/>
-        </w:rPr>
-        <w:t>keypoints</w:t>
-      </w:r>
-      <w:proofErr w:type="spellEnd"/>
-      <w:r>
-        <w:rPr>
-          <w:rFonts w:cs="Times New Roman"/>
-        </w:rPr>
-        <w:t xml:space="preserve"> </w:t>
-      </w:r>
-      <w:proofErr w:type="spellStart"/>
-      <w:r>
-        <w:rPr>
-          <w:rFonts w:cs="Times New Roman"/>
-        </w:rPr>
-        <w:t>và</w:t>
-      </w:r>
-      <w:proofErr w:type="spellEnd"/>
-      <w:r>
-        <w:rPr>
-          <w:rFonts w:cs="Times New Roman"/>
-        </w:rPr>
-        <w:t xml:space="preserve"> </w:t>
-      </w:r>
-      <w:proofErr w:type="spellStart"/>
-      <w:r>
-        <w:rPr>
-          <w:rFonts w:cs="Times New Roman"/>
-        </w:rPr>
-        <w:t>các</w:t>
-      </w:r>
-      <w:proofErr w:type="spellEnd"/>
-      <w:r>
-        <w:rPr>
-          <w:rFonts w:cs="Times New Roman"/>
-        </w:rPr>
-        <w:t xml:space="preserve"> </w:t>
-      </w:r>
-      <w:proofErr w:type="spellStart"/>
-      <w:r>
-        <w:rPr>
-          <w:rFonts w:cs="Times New Roman"/>
-        </w:rPr>
-        <w:t>điểm</w:t>
-      </w:r>
-      <w:proofErr w:type="spellEnd"/>
-      <w:r>
-        <w:rPr>
-          <w:rFonts w:cs="Times New Roman"/>
-        </w:rPr>
-        <w:t xml:space="preserve"> </w:t>
-      </w:r>
-      <w:proofErr w:type="spellStart"/>
-      <w:r>
-        <w:rPr>
-          <w:rFonts w:cs="Times New Roman"/>
-        </w:rPr>
-        <w:t>khớp</w:t>
-      </w:r>
-      <w:proofErr w:type="spellEnd"/>
-      <w:r>
-        <w:rPr>
-          <w:rFonts w:cs="Times New Roman"/>
-        </w:rPr>
-        <w:t xml:space="preserve"> (matches)</w:t>
+      <w:r>
+        <w:rPr>
+          <w:rFonts w:cs="Times New Roman"/>
+        </w:rPr>
+        <w:t>Ảnh đầu vào cùng các keypoints và các điểm khớp (matches)</w:t>
       </w:r>
     </w:p>
     <w:p>
@@ -9700,47 +10529,11 @@
           <w:rFonts w:cs="Times New Roman"/>
         </w:rPr>
       </w:pPr>
-      <w:proofErr w:type="spellStart"/>
-      <w:r>
-        <w:rPr>
-          <w:rFonts w:cs="Times New Roman"/>
-        </w:rPr>
-        <w:t>Ảnh</w:t>
-      </w:r>
-      <w:proofErr w:type="spellEnd"/>
-      <w:r>
-        <w:rPr>
-          <w:rFonts w:cs="Times New Roman"/>
-        </w:rPr>
-        <w:t xml:space="preserve"> panorama </w:t>
-      </w:r>
-      <w:proofErr w:type="spellStart"/>
-      <w:r>
-        <w:rPr>
-          <w:rFonts w:cs="Times New Roman"/>
-        </w:rPr>
-        <w:t>kết</w:t>
-      </w:r>
-      <w:proofErr w:type="spellEnd"/>
-      <w:r>
-        <w:rPr>
-          <w:rFonts w:cs="Times New Roman"/>
-        </w:rPr>
-        <w:t xml:space="preserve"> </w:t>
-      </w:r>
-      <w:proofErr w:type="spellStart"/>
-      <w:r>
-        <w:rPr>
-          <w:rFonts w:cs="Times New Roman"/>
-        </w:rPr>
-        <w:t>quả</w:t>
-      </w:r>
-      <w:proofErr w:type="spellEnd"/>
-      <w:r>
-        <w:rPr>
-          <w:rFonts w:cs="Times New Roman"/>
-        </w:rPr>
-        <w:t>:</w:t>
+      <w:r>
+        <w:rPr>
+          <w:rFonts w:cs="Times New Roman"/>
+        </w:rPr>
+        <w:t>Ảnh panorama kết quả:</w:t>
       </w:r>
     </w:p>
     <w:p>
@@ -10120,30 +10913,9 @@
       <w:bookmarkStart w:id="16" w:name="_Toc215496511"/>
       <w:r>
         <w:lastRenderedPageBreak/>
-        <w:t xml:space="preserve">Tài </w:t>
-      </w:r>
-      <w:proofErr w:type="spellStart"/>
-      <w:r>
-        <w:t>liệu</w:t>
-      </w:r>
-      <w:proofErr w:type="spellEnd"/>
-      <w:r>
-        <w:t xml:space="preserve"> </w:t>
-      </w:r>
-      <w:proofErr w:type="spellStart"/>
-      <w:r>
-        <w:t>tham</w:t>
-      </w:r>
-      <w:proofErr w:type="spellEnd"/>
-      <w:r>
-        <w:t xml:space="preserve"> </w:t>
-      </w:r>
-      <w:proofErr w:type="spellStart"/>
-      <w:r>
-        <w:t>khảo</w:t>
+        <w:t>Tài liệu tham khảo</w:t>
       </w:r>
       <w:bookmarkEnd w:id="16"/>
-      <w:proofErr w:type="spellEnd"/>
     </w:p>
     <w:p>
       <w:hyperlink r:id="rId21" w:history="1">
@@ -10186,7 +10958,7 @@
 </file>
 
 <file path=word/numbering.xml><?xml version="1.0" encoding="utf-8"?>
-<w:numbering xmlns:wpc="http://schemas.microsoft.com/office/word/2010/wordprocessingCanvas" xmlns:cx="http://schemas.microsoft.com/office/drawing/2014/chartex" xmlns:cx1="http://schemas.microsoft.com/office/drawing/2015/9/8/chartex" xmlns:cx2="http://schemas.microsoft.com/office/drawing/2015/10/21/chartex" xmlns:cx3="http://schemas.microsoft.com/office/drawing/2016/5/9/chartex" xmlns:cx4="http://schemas.microsoft.com/office/drawing/2016/5/10/chartex" xmlns:cx5="http://schemas.microsoft.com/office/drawing/2016/5/11/chartex" xmlns:cx6="http://schemas.microsoft.com/office/drawing/2016/5/12/chartex" xmlns:cx7="http://schemas.microsoft.com/office/drawing/2016/5/13/chartex" xmlns:cx8="http://schemas.microsoft.com/office/drawing/2016/5/14/chartex" xmlns:mc="http://schemas.openxmlformats.org/markup-compatibility/2006" xmlns:aink="http://schemas.microsoft.com/office/drawing/2016/ink" xmlns:am3d="http://schemas.microsoft.com/office/drawing/2017/model3d" xmlns:o="urn:schemas-microsoft-com:office:office" xmlns:oel="http://schemas.microsoft.com/office/2019/extlst" xmlns:r="http://schemas.openxmlformats.org/officeDocument/2006/relationships" xmlns:m="http://schemas.openxmlformats.org/officeDocument/2006/math" xmlns:v="urn:schemas-microsoft-com:vml" xmlns:wp14="http://schemas.microsoft.com/office/word/2010/wordprocessingDrawing" xmlns:wp="http://schemas.openxmlformats.org/drawingml/2006/wordprocessingDrawing" xmlns:w10="urn:schemas-microsoft-com:office:word" xmlns:w="http://schemas.openxmlformats.org/wordprocessingml/2006/main" xmlns:w14="http://schemas.microsoft.com/office/word/2010/wordml" xmlns:w15="http://schemas.microsoft.com/office/word/2012/wordml" xmlns:w16cex="http://schemas.microsoft.com/office/word/2018/wordml/cex" xmlns:w16cid="http://schemas.microsoft.com/office/word/2016/wordml/cid" xmlns:w16="http://schemas.microsoft.com/office/word/2018/wordml" xmlns:w16du="http://schemas.microsoft.com/office/word/2023/wordml/word16du" xmlns:w16sdtdh="http://schemas.microsoft.com/office/word/2020/wordml/sdtdatahash" xmlns:w16sdtfl="http://schemas.microsoft.com/office/word/2024/wordml/sdtformatlock" xmlns:w16se="http://schemas.microsoft.com/office/word/2015/wordml/symex" xmlns:wpg="http://schemas.microsoft.com/office/word/2010/wordprocessingGroup" xmlns:wpi="http://schemas.microsoft.com/office/word/2010/wordprocessingInk" xmlns:wne="http://schemas.microsoft.com/office/word/2006/wordml" xmlns:wps="http://schemas.microsoft.com/office/word/2010/wordprocessingShape" mc:Ignorable="w14 w15 w16se w16cid w16 w16cex w16sdtdh w16sdtfl w16du wp14">
+<w:numbering xmlns:wpc="http://schemas.microsoft.com/office/word/2010/wordprocessingCanvas" xmlns:cx="http://schemas.microsoft.com/office/drawing/2014/chartex" xmlns:cx1="http://schemas.microsoft.com/office/drawing/2015/9/8/chartex" xmlns:cx2="http://schemas.microsoft.com/office/drawing/2015/10/21/chartex" xmlns:cx3="http://schemas.microsoft.com/office/drawing/2016/5/9/chartex" xmlns:cx4="http://schemas.microsoft.com/office/drawing/2016/5/10/chartex" xmlns:cx5="http://schemas.microsoft.com/office/drawing/2016/5/11/chartex" xmlns:cx6="http://schemas.microsoft.com/office/drawing/2016/5/12/chartex" xmlns:cx7="http://schemas.microsoft.com/office/drawing/2016/5/13/chartex" xmlns:cx8="http://schemas.microsoft.com/office/drawing/2016/5/14/chartex" xmlns:mc="http://schemas.openxmlformats.org/markup-compatibility/2006" xmlns:aink="http://schemas.microsoft.com/office/drawing/2016/ink" xmlns:am3d="http://schemas.microsoft.com/office/drawing/2017/model3d" xmlns:o="urn:schemas-microsoft-com:office:office" xmlns:oel="http://schemas.microsoft.com/office/2019/extlst" xmlns:r="http://schemas.openxmlformats.org/officeDocument/2006/relationships" xmlns:m="http://schemas.openxmlformats.org/officeDocument/2006/math" xmlns:v="urn:schemas-microsoft-com:vml" xmlns:wp14="http://schemas.microsoft.com/office/word/2010/wordprocessingDrawing" xmlns:wp="http://schemas.openxmlformats.org/drawingml/2006/wordprocessingDrawing" xmlns:w10="urn:schemas-microsoft-com:office:word" xmlns:w="http://schemas.openxmlformats.org/wordprocessingml/2006/main" xmlns:w14="http://schemas.microsoft.com/office/word/2010/wordml" xmlns:w15="http://schemas.microsoft.com/office/word/2012/wordml" xmlns:w16cex="http://schemas.microsoft.com/office/word/2018/wordml/cex" xmlns:w16cid="http://schemas.microsoft.com/office/word/2016/wordml/cid" xmlns:w16="http://schemas.microsoft.com/office/word/2018/wordml" xmlns:w16sdtdh="http://schemas.microsoft.com/office/word/2020/wordml/sdtdatahash" xmlns:w16se="http://schemas.microsoft.com/office/word/2015/wordml/symex" xmlns:wpg="http://schemas.microsoft.com/office/word/2010/wordprocessingGroup" xmlns:wpi="http://schemas.microsoft.com/office/word/2010/wordprocessingInk" xmlns:wne="http://schemas.microsoft.com/office/word/2006/wordml" xmlns:wps="http://schemas.microsoft.com/office/word/2010/wordprocessingShape" mc:Ignorable="w14 w15 w16se w16cid w16 w16cex w16sdtdh wp14">
   <w:abstractNum w:abstractNumId="0" w15:restartNumberingAfterBreak="0">
     <w:nsid w:val="01250CDB"/>
     <w:multiLevelType w:val="multilevel"/>
@@ -11481,6 +12253,155 @@
     </w:lvl>
   </w:abstractNum>
   <w:abstractNum w:abstractNumId="9" w15:restartNumberingAfterBreak="0">
+    <w:nsid w:val="2CA56DF5"/>
+    <w:multiLevelType w:val="multilevel"/>
+    <w:tmpl w:val="3A60EC56"/>
+    <w:lvl w:ilvl="0">
+      <w:start w:val="1"/>
+      <w:numFmt w:val="bullet"/>
+      <w:lvlText w:val=""/>
+      <w:lvlJc w:val="left"/>
+      <w:pPr>
+        <w:tabs>
+          <w:tab w:val="num" w:pos="720"/>
+        </w:tabs>
+        <w:ind w:left="720" w:hanging="360"/>
+      </w:pPr>
+      <w:rPr>
+        <w:rFonts w:ascii="Symbol" w:hAnsi="Symbol" w:hint="default"/>
+        <w:sz w:val="20"/>
+      </w:rPr>
+    </w:lvl>
+    <w:lvl w:ilvl="1" w:tentative="1">
+      <w:start w:val="1"/>
+      <w:numFmt w:val="bullet"/>
+      <w:lvlText w:val="o"/>
+      <w:lvlJc w:val="left"/>
+      <w:pPr>
+        <w:tabs>
+          <w:tab w:val="num" w:pos="1440"/>
+        </w:tabs>
+        <w:ind w:left="1440" w:hanging="360"/>
+      </w:pPr>
+      <w:rPr>
+        <w:rFonts w:ascii="Courier New" w:hAnsi="Courier New" w:hint="default"/>
+        <w:sz w:val="20"/>
+      </w:rPr>
+    </w:lvl>
+    <w:lvl w:ilvl="2" w:tentative="1">
+      <w:start w:val="1"/>
+      <w:numFmt w:val="bullet"/>
+      <w:lvlText w:val=""/>
+      <w:lvlJc w:val="left"/>
+      <w:pPr>
+        <w:tabs>
+          <w:tab w:val="num" w:pos="2160"/>
+        </w:tabs>
+        <w:ind w:left="2160" w:hanging="360"/>
+      </w:pPr>
+      <w:rPr>
+        <w:rFonts w:ascii="Wingdings" w:hAnsi="Wingdings" w:hint="default"/>
+        <w:sz w:val="20"/>
+      </w:rPr>
+    </w:lvl>
+    <w:lvl w:ilvl="3" w:tentative="1">
+      <w:start w:val="1"/>
+      <w:numFmt w:val="bullet"/>
+      <w:lvlText w:val=""/>
+      <w:lvlJc w:val="left"/>
+      <w:pPr>
+        <w:tabs>
+          <w:tab w:val="num" w:pos="2880"/>
+        </w:tabs>
+        <w:ind w:left="2880" w:hanging="360"/>
+      </w:pPr>
+      <w:rPr>
+        <w:rFonts w:ascii="Wingdings" w:hAnsi="Wingdings" w:hint="default"/>
+        <w:sz w:val="20"/>
+      </w:rPr>
+    </w:lvl>
+    <w:lvl w:ilvl="4" w:tentative="1">
+      <w:start w:val="1"/>
+      <w:numFmt w:val="bullet"/>
+      <w:lvlText w:val=""/>
+      <w:lvlJc w:val="left"/>
+      <w:pPr>
+        <w:tabs>
+          <w:tab w:val="num" w:pos="3600"/>
+        </w:tabs>
+        <w:ind w:left="3600" w:hanging="360"/>
+      </w:pPr>
+      <w:rPr>
+        <w:rFonts w:ascii="Wingdings" w:hAnsi="Wingdings" w:hint="default"/>
+        <w:sz w:val="20"/>
+      </w:rPr>
+    </w:lvl>
+    <w:lvl w:ilvl="5" w:tentative="1">
+      <w:start w:val="1"/>
+      <w:numFmt w:val="bullet"/>
+      <w:lvlText w:val=""/>
+      <w:lvlJc w:val="left"/>
+      <w:pPr>
+        <w:tabs>
+          <w:tab w:val="num" w:pos="4320"/>
+        </w:tabs>
+        <w:ind w:left="4320" w:hanging="360"/>
+      </w:pPr>
+      <w:rPr>
+        <w:rFonts w:ascii="Wingdings" w:hAnsi="Wingdings" w:hint="default"/>
+        <w:sz w:val="20"/>
+      </w:rPr>
+    </w:lvl>
+    <w:lvl w:ilvl="6" w:tentative="1">
+      <w:start w:val="1"/>
+      <w:numFmt w:val="bullet"/>
+      <w:lvlText w:val=""/>
+      <w:lvlJc w:val="left"/>
+      <w:pPr>
+        <w:tabs>
+          <w:tab w:val="num" w:pos="5040"/>
+        </w:tabs>
+        <w:ind w:left="5040" w:hanging="360"/>
+      </w:pPr>
+      <w:rPr>
+        <w:rFonts w:ascii="Wingdings" w:hAnsi="Wingdings" w:hint="default"/>
+        <w:sz w:val="20"/>
+      </w:rPr>
+    </w:lvl>
+    <w:lvl w:ilvl="7" w:tentative="1">
+      <w:start w:val="1"/>
+      <w:numFmt w:val="bullet"/>
+      <w:lvlText w:val=""/>
+      <w:lvlJc w:val="left"/>
+      <w:pPr>
+        <w:tabs>
+          <w:tab w:val="num" w:pos="5760"/>
+        </w:tabs>
+        <w:ind w:left="5760" w:hanging="360"/>
+      </w:pPr>
+      <w:rPr>
+        <w:rFonts w:ascii="Wingdings" w:hAnsi="Wingdings" w:hint="default"/>
+        <w:sz w:val="20"/>
+      </w:rPr>
+    </w:lvl>
+    <w:lvl w:ilvl="8" w:tentative="1">
+      <w:start w:val="1"/>
+      <w:numFmt w:val="bullet"/>
+      <w:lvlText w:val=""/>
+      <w:lvlJc w:val="left"/>
+      <w:pPr>
+        <w:tabs>
+          <w:tab w:val="num" w:pos="6480"/>
+        </w:tabs>
+        <w:ind w:left="6480" w:hanging="360"/>
+      </w:pPr>
+      <w:rPr>
+        <w:rFonts w:ascii="Wingdings" w:hAnsi="Wingdings" w:hint="default"/>
+        <w:sz w:val="20"/>
+      </w:rPr>
+    </w:lvl>
+  </w:abstractNum>
+  <w:abstractNum w:abstractNumId="10" w15:restartNumberingAfterBreak="0">
     <w:nsid w:val="2E040479"/>
     <w:multiLevelType w:val="multilevel"/>
     <w:tmpl w:val="978EC184"/>
@@ -11629,7 +12550,7 @@
       </w:rPr>
     </w:lvl>
   </w:abstractNum>
-  <w:abstractNum w:abstractNumId="10" w15:restartNumberingAfterBreak="0">
+  <w:abstractNum w:abstractNumId="11" w15:restartNumberingAfterBreak="0">
     <w:nsid w:val="3AF33F5A"/>
     <w:multiLevelType w:val="multilevel"/>
     <w:tmpl w:val="3BD0F5B4"/>
@@ -11774,7 +12695,7 @@
       </w:rPr>
     </w:lvl>
   </w:abstractNum>
-  <w:abstractNum w:abstractNumId="11" w15:restartNumberingAfterBreak="0">
+  <w:abstractNum w:abstractNumId="12" w15:restartNumberingAfterBreak="0">
     <w:nsid w:val="3DBE7157"/>
     <w:multiLevelType w:val="multilevel"/>
     <w:tmpl w:val="C608AC7C"/>
@@ -11915,7 +12836,7 @@
       </w:rPr>
     </w:lvl>
   </w:abstractNum>
-  <w:abstractNum w:abstractNumId="12" w15:restartNumberingAfterBreak="0">
+  <w:abstractNum w:abstractNumId="13" w15:restartNumberingAfterBreak="0">
     <w:nsid w:val="465450BC"/>
     <w:multiLevelType w:val="hybridMultilevel"/>
     <w:tmpl w:val="D9123D88"/>
@@ -12001,7 +12922,7 @@
       </w:pPr>
     </w:lvl>
   </w:abstractNum>
-  <w:abstractNum w:abstractNumId="13" w15:restartNumberingAfterBreak="0">
+  <w:abstractNum w:abstractNumId="14" w15:restartNumberingAfterBreak="0">
     <w:nsid w:val="47764422"/>
     <w:multiLevelType w:val="multilevel"/>
     <w:tmpl w:val="FB383D28"/>
@@ -12150,7 +13071,7 @@
       </w:rPr>
     </w:lvl>
   </w:abstractNum>
-  <w:abstractNum w:abstractNumId="14" w15:restartNumberingAfterBreak="0">
+  <w:abstractNum w:abstractNumId="15" w15:restartNumberingAfterBreak="0">
     <w:nsid w:val="48CD11A3"/>
     <w:multiLevelType w:val="multilevel"/>
     <w:tmpl w:val="C608AC7C"/>
@@ -12291,7 +13212,7 @@
       </w:rPr>
     </w:lvl>
   </w:abstractNum>
-  <w:abstractNum w:abstractNumId="15" w15:restartNumberingAfterBreak="0">
+  <w:abstractNum w:abstractNumId="16" w15:restartNumberingAfterBreak="0">
     <w:nsid w:val="49185581"/>
     <w:multiLevelType w:val="multilevel"/>
     <w:tmpl w:val="13ACF72A"/>
@@ -12440,7 +13361,7 @@
       </w:rPr>
     </w:lvl>
   </w:abstractNum>
-  <w:abstractNum w:abstractNumId="16" w15:restartNumberingAfterBreak="0">
+  <w:abstractNum w:abstractNumId="17" w15:restartNumberingAfterBreak="0">
     <w:nsid w:val="4B4D7C0E"/>
     <w:multiLevelType w:val="multilevel"/>
     <w:tmpl w:val="EDF804F8"/>
@@ -12589,7 +13510,7 @@
       </w:rPr>
     </w:lvl>
   </w:abstractNum>
-  <w:abstractNum w:abstractNumId="17" w15:restartNumberingAfterBreak="0">
+  <w:abstractNum w:abstractNumId="18" w15:restartNumberingAfterBreak="0">
     <w:nsid w:val="502B401E"/>
     <w:multiLevelType w:val="multilevel"/>
     <w:tmpl w:val="22DC963A"/>
@@ -12738,7 +13659,7 @@
       </w:rPr>
     </w:lvl>
   </w:abstractNum>
-  <w:abstractNum w:abstractNumId="18" w15:restartNumberingAfterBreak="0">
+  <w:abstractNum w:abstractNumId="19" w15:restartNumberingAfterBreak="0">
     <w:nsid w:val="50EE0C03"/>
     <w:multiLevelType w:val="multilevel"/>
     <w:tmpl w:val="DBCE28CC"/>
@@ -12758,7 +13679,7 @@
         <w:sz w:val="20"/>
       </w:rPr>
     </w:lvl>
-    <w:lvl w:ilvl="1" w:tentative="1">
+    <w:lvl w:ilvl="1">
       <w:start w:val="1"/>
       <w:numFmt w:val="bullet"/>
       <w:lvlText w:val="o"/>
@@ -12887,7 +13808,7 @@
       </w:rPr>
     </w:lvl>
   </w:abstractNum>
-  <w:abstractNum w:abstractNumId="19" w15:restartNumberingAfterBreak="0">
+  <w:abstractNum w:abstractNumId="20" w15:restartNumberingAfterBreak="0">
     <w:nsid w:val="514E5B72"/>
     <w:multiLevelType w:val="multilevel"/>
     <w:tmpl w:val="D542D072"/>
@@ -13032,7 +13953,7 @@
       </w:rPr>
     </w:lvl>
   </w:abstractNum>
-  <w:abstractNum w:abstractNumId="20" w15:restartNumberingAfterBreak="0">
+  <w:abstractNum w:abstractNumId="21" w15:restartNumberingAfterBreak="0">
     <w:nsid w:val="52A25F52"/>
     <w:multiLevelType w:val="multilevel"/>
     <w:tmpl w:val="08C6D0F4"/>
@@ -13149,7 +14070,7 @@
       </w:pPr>
     </w:lvl>
   </w:abstractNum>
-  <w:abstractNum w:abstractNumId="21" w15:restartNumberingAfterBreak="0">
+  <w:abstractNum w:abstractNumId="22" w15:restartNumberingAfterBreak="0">
     <w:nsid w:val="5A84556D"/>
     <w:multiLevelType w:val="multilevel"/>
     <w:tmpl w:val="08C6D0F4"/>
@@ -13262,7 +14183,7 @@
       </w:pPr>
     </w:lvl>
   </w:abstractNum>
-  <w:abstractNum w:abstractNumId="22" w15:restartNumberingAfterBreak="0">
+  <w:abstractNum w:abstractNumId="23" w15:restartNumberingAfterBreak="0">
     <w:nsid w:val="64376F56"/>
     <w:multiLevelType w:val="multilevel"/>
     <w:tmpl w:val="077EB02C"/>
@@ -13411,7 +14332,7 @@
       </w:rPr>
     </w:lvl>
   </w:abstractNum>
-  <w:abstractNum w:abstractNumId="23" w15:restartNumberingAfterBreak="0">
+  <w:abstractNum w:abstractNumId="24" w15:restartNumberingAfterBreak="0">
     <w:nsid w:val="64FF4C29"/>
     <w:multiLevelType w:val="hybridMultilevel"/>
     <w:tmpl w:val="18E680B6"/>
@@ -13524,7 +14445,7 @@
       </w:rPr>
     </w:lvl>
   </w:abstractNum>
-  <w:abstractNum w:abstractNumId="24" w15:restartNumberingAfterBreak="0">
+  <w:abstractNum w:abstractNumId="25" w15:restartNumberingAfterBreak="0">
     <w:nsid w:val="667B4E89"/>
     <w:multiLevelType w:val="hybridMultilevel"/>
     <w:tmpl w:val="511626E6"/>
@@ -13641,7 +14562,7 @@
       </w:rPr>
     </w:lvl>
   </w:abstractNum>
-  <w:abstractNum w:abstractNumId="25" w15:restartNumberingAfterBreak="0">
+  <w:abstractNum w:abstractNumId="26" w15:restartNumberingAfterBreak="0">
     <w:nsid w:val="67266E53"/>
     <w:multiLevelType w:val="multilevel"/>
     <w:tmpl w:val="5CAA5984"/>
@@ -13786,7 +14707,7 @@
       </w:rPr>
     </w:lvl>
   </w:abstractNum>
-  <w:abstractNum w:abstractNumId="26" w15:restartNumberingAfterBreak="0">
+  <w:abstractNum w:abstractNumId="27" w15:restartNumberingAfterBreak="0">
     <w:nsid w:val="67393DA5"/>
     <w:multiLevelType w:val="multilevel"/>
     <w:tmpl w:val="23D28FEE"/>
@@ -13935,7 +14856,7 @@
       </w:rPr>
     </w:lvl>
   </w:abstractNum>
-  <w:abstractNum w:abstractNumId="27" w15:restartNumberingAfterBreak="0">
+  <w:abstractNum w:abstractNumId="28" w15:restartNumberingAfterBreak="0">
     <w:nsid w:val="6DD42871"/>
     <w:multiLevelType w:val="multilevel"/>
     <w:tmpl w:val="701E9796"/>
@@ -14084,7 +15005,7 @@
       </w:rPr>
     </w:lvl>
   </w:abstractNum>
-  <w:abstractNum w:abstractNumId="28" w15:restartNumberingAfterBreak="0">
+  <w:abstractNum w:abstractNumId="29" w15:restartNumberingAfterBreak="0">
     <w:nsid w:val="73333E33"/>
     <w:multiLevelType w:val="multilevel"/>
     <w:tmpl w:val="EDBE10DC"/>
@@ -14197,7 +15118,7 @@
       </w:pPr>
     </w:lvl>
   </w:abstractNum>
-  <w:abstractNum w:abstractNumId="29" w15:restartNumberingAfterBreak="0">
+  <w:abstractNum w:abstractNumId="30" w15:restartNumberingAfterBreak="0">
     <w:nsid w:val="7A9A4150"/>
     <w:multiLevelType w:val="multilevel"/>
     <w:tmpl w:val="C456A948"/>
@@ -14346,43 +15267,43 @@
     <w:abstractNumId w:val="4"/>
   </w:num>
   <w:num w:numId="2" w16cid:durableId="1438019109">
-    <w:abstractNumId w:val="29"/>
+    <w:abstractNumId w:val="30"/>
   </w:num>
   <w:num w:numId="3" w16cid:durableId="2033457736">
-    <w:abstractNumId w:val="16"/>
+    <w:abstractNumId w:val="17"/>
   </w:num>
   <w:num w:numId="4" w16cid:durableId="321281789">
-    <w:abstractNumId w:val="22"/>
+    <w:abstractNumId w:val="23"/>
   </w:num>
   <w:num w:numId="5" w16cid:durableId="1695423295">
-    <w:abstractNumId w:val="21"/>
+    <w:abstractNumId w:val="22"/>
   </w:num>
   <w:num w:numId="6" w16cid:durableId="95368320">
     <w:abstractNumId w:val="1"/>
   </w:num>
   <w:num w:numId="7" w16cid:durableId="542905153">
-    <w:abstractNumId w:val="19"/>
+    <w:abstractNumId w:val="20"/>
   </w:num>
   <w:num w:numId="8" w16cid:durableId="1293562212">
-    <w:abstractNumId w:val="25"/>
+    <w:abstractNumId w:val="26"/>
   </w:num>
   <w:num w:numId="9" w16cid:durableId="1371682294">
     <w:abstractNumId w:val="2"/>
   </w:num>
   <w:num w:numId="10" w16cid:durableId="1721855107">
-    <w:abstractNumId w:val="17"/>
+    <w:abstractNumId w:val="18"/>
   </w:num>
   <w:num w:numId="11" w16cid:durableId="1514108298">
-    <w:abstractNumId w:val="10"/>
+    <w:abstractNumId w:val="11"/>
   </w:num>
   <w:num w:numId="12" w16cid:durableId="74669347">
-    <w:abstractNumId w:val="28"/>
+    <w:abstractNumId w:val="29"/>
   </w:num>
   <w:num w:numId="13" w16cid:durableId="1310356316">
-    <w:abstractNumId w:val="18"/>
+    <w:abstractNumId w:val="19"/>
   </w:num>
   <w:num w:numId="14" w16cid:durableId="65344086">
-    <w:abstractNumId w:val="26"/>
+    <w:abstractNumId w:val="27"/>
   </w:num>
   <w:num w:numId="15" w16cid:durableId="1443458635">
     <w:abstractNumId w:val="3"/>
@@ -14391,40 +15312,40 @@
     <w:abstractNumId w:val="0"/>
   </w:num>
   <w:num w:numId="17" w16cid:durableId="1197886225">
-    <w:abstractNumId w:val="9"/>
+    <w:abstractNumId w:val="10"/>
   </w:num>
   <w:num w:numId="18" w16cid:durableId="1612282493">
-    <w:abstractNumId w:val="15"/>
+    <w:abstractNumId w:val="16"/>
   </w:num>
   <w:num w:numId="19" w16cid:durableId="1011643020">
+    <w:abstractNumId w:val="14"/>
+  </w:num>
+  <w:num w:numId="20" w16cid:durableId="117913018">
+    <w:abstractNumId w:val="24"/>
+  </w:num>
+  <w:num w:numId="21" w16cid:durableId="98719317">
     <w:abstractNumId w:val="13"/>
   </w:num>
-  <w:num w:numId="20" w16cid:durableId="117913018">
-    <w:abstractNumId w:val="23"/>
-  </w:num>
-  <w:num w:numId="21" w16cid:durableId="98719317">
-    <w:abstractNumId w:val="12"/>
-  </w:num>
   <w:num w:numId="22" w16cid:durableId="695741421">
-    <w:abstractNumId w:val="20"/>
+    <w:abstractNumId w:val="21"/>
   </w:num>
   <w:num w:numId="23" w16cid:durableId="93743884">
     <w:abstractNumId w:val="7"/>
   </w:num>
   <w:num w:numId="24" w16cid:durableId="2016837442">
-    <w:abstractNumId w:val="11"/>
+    <w:abstractNumId w:val="12"/>
   </w:num>
   <w:num w:numId="25" w16cid:durableId="2122335228">
-    <w:abstractNumId w:val="27"/>
+    <w:abstractNumId w:val="28"/>
   </w:num>
   <w:num w:numId="26" w16cid:durableId="1603222672">
     <w:abstractNumId w:val="5"/>
   </w:num>
   <w:num w:numId="27" w16cid:durableId="1368218928">
-    <w:abstractNumId w:val="14"/>
+    <w:abstractNumId w:val="15"/>
   </w:num>
   <w:num w:numId="28" w16cid:durableId="242572706">
-    <w:abstractNumId w:val="24"/>
+    <w:abstractNumId w:val="25"/>
   </w:num>
   <w:num w:numId="29" w16cid:durableId="1060787410">
     <w:abstractNumId w:val="8"/>
@@ -14432,11 +15353,14 @@
   <w:num w:numId="30" w16cid:durableId="1578520230">
     <w:abstractNumId w:val="6"/>
   </w:num>
+  <w:num w:numId="31" w16cid:durableId="345982939">
+    <w:abstractNumId w:val="9"/>
+  </w:num>
 </w:numbering>
 </file>
 
 <file path=word/styles.xml><?xml version="1.0" encoding="utf-8"?>
-<w:styles xmlns:mc="http://schemas.openxmlformats.org/markup-compatibility/2006" xmlns:r="http://schemas.openxmlformats.org/officeDocument/2006/relationships" xmlns:w="http://schemas.openxmlformats.org/wordprocessingml/2006/main" xmlns:w14="http://schemas.microsoft.com/office/word/2010/wordml" xmlns:w15="http://schemas.microsoft.com/office/word/2012/wordml" xmlns:w16cex="http://schemas.microsoft.com/office/word/2018/wordml/cex" xmlns:w16cid="http://schemas.microsoft.com/office/word/2016/wordml/cid" xmlns:w16="http://schemas.microsoft.com/office/word/2018/wordml" xmlns:w16du="http://schemas.microsoft.com/office/word/2023/wordml/word16du" xmlns:w16sdtdh="http://schemas.microsoft.com/office/word/2020/wordml/sdtdatahash" xmlns:w16sdtfl="http://schemas.microsoft.com/office/word/2024/wordml/sdtformatlock" xmlns:w16se="http://schemas.microsoft.com/office/word/2015/wordml/symex" mc:Ignorable="w14 w15 w16se w16cid w16 w16cex w16sdtdh w16sdtfl w16du">
+<w:styles xmlns:mc="http://schemas.openxmlformats.org/markup-compatibility/2006" xmlns:r="http://schemas.openxmlformats.org/officeDocument/2006/relationships" xmlns:w="http://schemas.openxmlformats.org/wordprocessingml/2006/main" xmlns:w14="http://schemas.microsoft.com/office/word/2010/wordml" xmlns:w15="http://schemas.microsoft.com/office/word/2012/wordml" xmlns:w16cex="http://schemas.microsoft.com/office/word/2018/wordml/cex" xmlns:w16cid="http://schemas.microsoft.com/office/word/2016/wordml/cid" xmlns:w16="http://schemas.microsoft.com/office/word/2018/wordml" xmlns:w16sdtdh="http://schemas.microsoft.com/office/word/2020/wordml/sdtdatahash" xmlns:w16se="http://schemas.microsoft.com/office/word/2015/wordml/symex" mc:Ignorable="w14 w15 w16se w16cid w16 w16cex w16sdtdh">
   <w:docDefaults>
     <w:rPrDefault>
       <w:rPr>
@@ -15362,7 +16286,6 @@
     <w:name w:val="Normal (Web)"/>
     <w:basedOn w:val="Normal"/>
     <w:uiPriority w:val="99"/>
-    <w:semiHidden/>
     <w:unhideWhenUsed/>
     <w:rsid w:val="002F57A5"/>
     <w:pPr>

</xml_diff>